<commit_message>
Report Updated - can't do more yet
polished report, everything in red is either to be decided or initial
guidance for each section. Conclusion needs some work, but I cant really
do that yet.
</commit_message>
<xml_diff>
--- a/Paperwork/Final Potato Report.docx
+++ b/Paperwork/Final Potato Report.docx
@@ -442,7 +442,19 @@
         <w:rPr>
           <w:lang w:val="en-GB"/>
         </w:rPr>
-        <w:t xml:space="preserve"> unexperienced and/or unskilled user to identify pests and diseases in both the tuber, leaves and stems, with appropriate guidance and troubleshooting upon identification. The project case study focuses on farmers in Malawi. The application is therefore aimed to help those farmers specifically. This includes catering to internet access standards, smartphone types and language barriers. The finished product fulfils all</w:t>
+        <w:t xml:space="preserve"> unexperienced and/or unskilled user to identify pests and diseases in both the tuber, leaves and stems</w:t>
+      </w:r>
+      <w:r>
+        <w:rPr>
+          <w:lang w:val="en-GB"/>
+        </w:rPr>
+        <w:t xml:space="preserve"> of a potato plant</w:t>
+      </w:r>
+      <w:r>
+        <w:rPr>
+          <w:lang w:val="en-GB"/>
+        </w:rPr>
+        <w:t xml:space="preserve"> with appropriate guidance and troubleshooting upon identification. The project case study focuses on farmers in Malawi. The application is therefore aimed to help those farmers specifically. This includes catering to internet access standards, smartphone types and language barriers. The finished product fulfils all</w:t>
       </w:r>
       <w:r>
         <w:rPr>
@@ -472,7 +484,19 @@
         <w:rPr>
           <w:lang w:val="en-GB"/>
         </w:rPr>
-        <w:t xml:space="preserve">concise help upon identification. </w:t>
+        <w:t>concise help upon identification</w:t>
+      </w:r>
+      <w:r>
+        <w:rPr>
+          <w:lang w:val="en-GB"/>
+        </w:rPr>
+        <w:t xml:space="preserve"> of a potato plant problem</w:t>
+      </w:r>
+      <w:r>
+        <w:rPr>
+          <w:lang w:val="en-GB"/>
+        </w:rPr>
+        <w:t xml:space="preserve">. </w:t>
       </w:r>
       <w:r>
         <w:rPr>
@@ -708,14 +732,38 @@
         <w:rPr>
           <w:lang w:val="en-GB"/>
         </w:rPr>
-        <w:t xml:space="preserve">. The potato plant tuber, the edible portion of the plant, is very perishable in comparison to other mass-nourishing products minimising export and </w:t>
+        <w:t xml:space="preserve">. The potato plant tuber, the edible portion of the plant, is very perishable in comparison </w:t>
       </w:r>
       <w:r>
         <w:rPr>
           <w:lang w:val="en-GB"/>
         </w:rPr>
         <w:lastRenderedPageBreak/>
-        <w:t xml:space="preserve">trade with potato tubers. </w:t>
+        <w:t xml:space="preserve">to other mass-nourishing products minimising </w:t>
+      </w:r>
+      <w:r>
+        <w:rPr>
+          <w:lang w:val="en-GB"/>
+        </w:rPr>
+        <w:t xml:space="preserve">the </w:t>
+      </w:r>
+      <w:r>
+        <w:rPr>
+          <w:lang w:val="en-GB"/>
+        </w:rPr>
+        <w:t xml:space="preserve">export and trade </w:t>
+      </w:r>
+      <w:r>
+        <w:rPr>
+          <w:lang w:val="en-GB"/>
+        </w:rPr>
+        <w:t>potential of</w:t>
+      </w:r>
+      <w:r>
+        <w:rPr>
+          <w:lang w:val="en-GB"/>
+        </w:rPr>
+        <w:t xml:space="preserve"> potato tubers. </w:t>
       </w:r>
       <w:r>
         <w:rPr>
@@ -751,7 +799,19 @@
         <w:rPr>
           <w:lang w:val="en-GB"/>
         </w:rPr>
-        <w:t>. While the knowledge and use of pesticides and the knowledge about diseases have increased ever since the famine, it is still crucial to educate farmers and provide easy identification tools, especially to farmers in developing countries</w:t>
+        <w:t xml:space="preserve">. While the knowledge and use of pesticides and the knowledge about diseases have increased ever since the </w:t>
+      </w:r>
+      <w:r>
+        <w:rPr>
+          <w:lang w:val="en-GB"/>
+        </w:rPr>
+        <w:t>Irish Potato F</w:t>
+      </w:r>
+      <w:r>
+        <w:rPr>
+          <w:lang w:val="en-GB"/>
+        </w:rPr>
+        <w:t>amine, it is still crucial to educate farmers and provide easy identification tools, especially to farmers in developing countries</w:t>
       </w:r>
       <w:r>
         <w:rPr>
@@ -937,20 +997,44 @@
         <w:rPr>
           <w:lang w:val="en-GB"/>
         </w:rPr>
-        <w:t xml:space="preserve">The drawbacks of the LFD test are, that a single test only tests for a single trait and there are hundreds of potentially </w:t>
+        <w:t xml:space="preserve">The </w:t>
       </w:r>
       <w:r>
         <w:rPr>
           <w:lang w:val="en-GB"/>
         </w:rPr>
         <w:lastRenderedPageBreak/>
-        <w:t>devastating diseases.</w:t>
-      </w:r>
-      <w:r>
-        <w:rPr>
-          <w:lang w:val="en-GB"/>
-        </w:rPr>
-        <w:t xml:space="preserve"> This could mislead a farmer into classifying a disease as a harmless anomaly due to an irrelevant or misinterpreted test.</w:t>
+        <w:t>drawbacks of the LFD test are, that a single test only tests for a single trait and there are hundreds of potentially devastating diseases.</w:t>
+      </w:r>
+      <w:r>
+        <w:rPr>
+          <w:lang w:val="en-GB"/>
+        </w:rPr>
+        <w:t xml:space="preserve"> This could mislead a farmer </w:t>
+      </w:r>
+      <w:r>
+        <w:rPr>
+          <w:lang w:val="en-GB"/>
+        </w:rPr>
+        <w:t>to</w:t>
+      </w:r>
+      <w:r>
+        <w:rPr>
+          <w:lang w:val="en-GB"/>
+        </w:rPr>
+        <w:t xml:space="preserve"> classifying a disease as a harmless anomaly due to an irrelevant</w:t>
+      </w:r>
+      <w:r>
+        <w:rPr>
+          <w:lang w:val="en-GB"/>
+        </w:rPr>
+        <w:t>, falsely conducted</w:t>
+      </w:r>
+      <w:r>
+        <w:rPr>
+          <w:lang w:val="en-GB"/>
+        </w:rPr>
+        <w:t xml:space="preserve"> or misinterpreted test.</w:t>
       </w:r>
     </w:p>
     <w:p>
@@ -1060,7 +1144,13 @@
         <w:rPr>
           <w:lang w:val="en-GB"/>
         </w:rPr>
-        <w:t xml:space="preserve"> and the result of the test will be as exact as the current technology enables</w:t>
+        <w:t xml:space="preserve"> and the result of the test will be as exact as the current technology</w:t>
+      </w:r>
+      <w:r>
+        <w:rPr>
+          <w:lang w:val="en-GB"/>
+        </w:rPr>
+        <w:t xml:space="preserve"> and research levels allow</w:t>
       </w:r>
       <w:r>
         <w:rPr>
@@ -1084,7 +1174,7 @@
         <w:rPr>
           <w:lang w:val="en-GB"/>
         </w:rPr>
-        <w:t>Also, the plant sample has to be squished onto the card, making the application non-intuitive and prone for contamination if applied on the ground in the field. The FTA card test is therefore the most precise test, but also the test which requires the highest concentration from the applicant as it may otherwise be contaminated or provide an insufficient data set to analyse.</w:t>
+        <w:t>Also, the plant sample has to be squished onto the card, making the application non-intuitive and prone for contamination if applied in the field. The FTA card test is therefore the most precise test, but also the test which requires the highest concentration from the applicant as it may otherwise be contaminated or provide an insufficient data set to analyse.</w:t>
       </w:r>
     </w:p>
     <w:p>
@@ -1146,7 +1236,19 @@
         <w:rPr>
           <w:lang w:val="en-GB"/>
         </w:rPr>
-        <w:t xml:space="preserve"> app which allows the identification of diseases in multiple crops</w:t>
+        <w:t xml:space="preserve"> app</w:t>
+      </w:r>
+      <w:r>
+        <w:rPr>
+          <w:lang w:val="en-GB"/>
+        </w:rPr>
+        <w:t>lication</w:t>
+      </w:r>
+      <w:r>
+        <w:rPr>
+          <w:lang w:val="en-GB"/>
+        </w:rPr>
+        <w:t xml:space="preserve"> which allows the identification of diseases in multiple crops</w:t>
       </w:r>
       <w:r>
         <w:rPr>
@@ -1230,7 +1332,19 @@
         <w:rPr>
           <w:lang w:val="en-GB"/>
         </w:rPr>
-        <w:t xml:space="preserve">is requested. </w:t>
+        <w:t xml:space="preserve">is </w:t>
+      </w:r>
+      <w:r>
+        <w:rPr>
+          <w:lang w:val="en-GB"/>
+        </w:rPr>
+        <w:t>desired</w:t>
+      </w:r>
+      <w:r>
+        <w:rPr>
+          <w:lang w:val="en-GB"/>
+        </w:rPr>
+        <w:t xml:space="preserve">. </w:t>
       </w:r>
     </w:p>
     <w:p>
@@ -1274,7 +1388,19 @@
         <w:rPr>
           <w:lang w:val="en-GB"/>
         </w:rPr>
-        <w:t xml:space="preserve"> in research require buying a new edition</w:t>
+        <w:t xml:space="preserve"> in research require </w:t>
+      </w:r>
+      <w:r>
+        <w:rPr>
+          <w:lang w:val="en-GB"/>
+        </w:rPr>
+        <w:t>the purchase of</w:t>
+      </w:r>
+      <w:r>
+        <w:rPr>
+          <w:lang w:val="en-GB"/>
+        </w:rPr>
+        <w:t xml:space="preserve"> a new edition</w:t>
       </w:r>
       <w:r>
         <w:rPr>
@@ -1286,7 +1412,33 @@
         <w:rPr>
           <w:lang w:val="en-GB"/>
         </w:rPr>
-        <w:t xml:space="preserve"> hardly fit into trouser pockets, making them largely unavailable</w:t>
+        <w:t xml:space="preserve"> hardly fit into </w:t>
+      </w:r>
+      <w:r>
+        <w:rPr>
+          <w:lang w:val="en-GB"/>
+        </w:rPr>
+        <w:t xml:space="preserve">the </w:t>
+      </w:r>
+      <w:proofErr w:type="gramStart"/>
+      <w:r>
+        <w:rPr>
+          <w:lang w:val="en-GB"/>
+        </w:rPr>
+        <w:t>farmers</w:t>
+      </w:r>
+      <w:proofErr w:type="gramEnd"/>
+      <w:r>
+        <w:rPr>
+          <w:lang w:val="en-GB"/>
+        </w:rPr>
+        <w:t xml:space="preserve"> </w:t>
+      </w:r>
+      <w:r>
+        <w:rPr>
+          <w:lang w:val="en-GB"/>
+        </w:rPr>
+        <w:t>trouser pockets, making them largely unavailable</w:t>
       </w:r>
       <w:r>
         <w:rPr>
@@ -1313,14 +1465,26 @@
         <w:rPr>
           <w:lang w:val="en-GB"/>
         </w:rPr>
-        <w:t xml:space="preserve">It can therefore be concluded that a smartphone application is a useful format for a field diagnosis as smartphones are widely abundant in first world countries and surprisingly common in developing countries. Even the matter of internet access is not the unimaginable task it seems to be in developing countries, as most people will have access to the internet in public places, despite a common lack of electricity at home. An application can </w:t>
+        <w:t xml:space="preserve">It can therefore be concluded that a smartphone application is a useful format for a field diagnosis as smartphones are widely abundant in first world countries and surprisingly common in developing countries. Even the matter of internet access is not the unimaginable task it </w:t>
       </w:r>
       <w:r>
         <w:rPr>
           <w:lang w:val="en-GB"/>
         </w:rPr>
         <w:lastRenderedPageBreak/>
-        <w:t xml:space="preserve">therefore be kept up to date with updates and the present phone is given an additional task with an application for disease and pest identification. </w:t>
+        <w:t xml:space="preserve">seems to be in developing countries, as most people will have access to the internet in public places, despite a common lack of electricity at home. An application can therefore be kept up to date with updates and the </w:t>
+      </w:r>
+      <w:r>
+        <w:rPr>
+          <w:lang w:val="en-GB"/>
+        </w:rPr>
+        <w:t>existing</w:t>
+      </w:r>
+      <w:r>
+        <w:rPr>
+          <w:lang w:val="en-GB"/>
+        </w:rPr>
+        <w:t xml:space="preserve"> phone is given an additional task with an application for disease and pest identification. </w:t>
       </w:r>
     </w:p>
     <w:p>
@@ -1431,7 +1595,19 @@
         <w:rPr>
           <w:lang w:val="en-GB"/>
         </w:rPr>
-        <w:t>to analyse a potato disease or pest in the field, as all the existing techniques require either external input or expert knowledge. The product in design may therefore not rely on external input</w:t>
+        <w:t>to analyse a potato disease or pest in the field, as all the existing techniques require either external input or expert knowledge</w:t>
+      </w:r>
+      <w:r>
+        <w:rPr>
+          <w:lang w:val="en-GB"/>
+        </w:rPr>
+        <w:t xml:space="preserve"> of disease</w:t>
+      </w:r>
+      <w:r>
+        <w:rPr>
+          <w:lang w:val="en-GB"/>
+        </w:rPr>
+        <w:t>. The product in design may therefore not rely on external input</w:t>
       </w:r>
       <w:r>
         <w:rPr>
@@ -1497,13 +1673,7 @@
         <w:rPr>
           <w:lang w:val="en-GB"/>
         </w:rPr>
-        <w:t>Torrance</w:t>
-      </w:r>
-      <w:r>
-        <w:rPr>
-          <w:lang w:val="en-GB"/>
-        </w:rPr>
-        <w:t xml:space="preserve">’ description of the economic, social and technological situation in Malawi, Africa and Europe. Based on the focus on Malawi for this project, it was concluded that </w:t>
+        <w:t xml:space="preserve">Torrance’ description of the economic, social and technological situation in Malawi, Africa and Europe. Based on the focus on Malawi for this project, it was concluded that </w:t>
       </w:r>
       <w:r>
         <w:rPr>
@@ -1556,7 +1726,21 @@
           <w:sz w:val="20"/>
           <w:szCs w:val="20"/>
         </w:rPr>
-        <w:t xml:space="preserve">The timescale of the project is a 3 week period in which the entire research, planning, creation and evaluation cycle will be completed. As </w:t>
+        <w:t>The timescale of the project is a 3 week period in which the entire research, planning, creation</w:t>
+      </w:r>
+      <w:r>
+        <w:rPr>
+          <w:sz w:val="20"/>
+          <w:szCs w:val="20"/>
+        </w:rPr>
+        <w:t>, testing</w:t>
+      </w:r>
+      <w:r>
+        <w:rPr>
+          <w:sz w:val="20"/>
+          <w:szCs w:val="20"/>
+        </w:rPr>
+        <w:t xml:space="preserve"> and evaluation cycle will be completed. As </w:t>
       </w:r>
       <w:r>
         <w:rPr>
@@ -1664,13 +1848,21 @@
           <w:sz w:val="20"/>
           <w:szCs w:val="20"/>
         </w:rPr>
-        <w:t xml:space="preserve"> unexpected graduation, we started off with six people, but ended up with</w:t>
+        <w:t xml:space="preserve"> unexpected graduation, we started off with six people, but ended up </w:t>
       </w:r>
       <w:r>
         <w:rPr>
           <w:sz w:val="20"/>
           <w:szCs w:val="20"/>
         </w:rPr>
+        <w:lastRenderedPageBreak/>
+        <w:t>with</w:t>
+      </w:r>
+      <w:r>
+        <w:rPr>
+          <w:sz w:val="20"/>
+          <w:szCs w:val="20"/>
+        </w:rPr>
         <w:t xml:space="preserve"> a</w:t>
       </w:r>
       <w:r>
@@ -1713,15 +1905,7 @@
           <w:sz w:val="20"/>
           <w:szCs w:val="20"/>
         </w:rPr>
-        <w:t xml:space="preserve"> into programmer pairs and tackle tasks in teams. The first week was spent in pairs creating the website and database as well </w:t>
-      </w:r>
-      <w:r>
-        <w:rPr>
-          <w:sz w:val="20"/>
-          <w:szCs w:val="20"/>
-        </w:rPr>
-        <w:lastRenderedPageBreak/>
-        <w:t>as the application and xml parsing respectively. The second week was focused on combining the two projects and getting the core functionality running, while the third week was dedicated to design optimization, debugging, testing and project management. The key milestones of the project were the final deadline on Friday the 3</w:t>
+        <w:t xml:space="preserve"> into programmer pairs and tackle tasks in teams. The first week was spent in pairs creating the website and database as well as the application and xml parsing respectively. The second week was focused on combining the two projects and getting the core functionality running, while the third week was dedicated to design optimization, debugging, testing and project management. The key milestones of the project were the final deadline on Friday the 3</w:t>
       </w:r>
       <w:r>
         <w:rPr>
@@ -1826,7 +2010,21 @@
           <w:sz w:val="20"/>
           <w:szCs w:val="20"/>
         </w:rPr>
-        <w:t>The last week involved optimization of all members on specific portions of the product as well as input for the report and the presentation from all members.</w:t>
+        <w:t xml:space="preserve">The last week involved optimization </w:t>
+      </w:r>
+      <w:r>
+        <w:rPr>
+          <w:sz w:val="20"/>
+          <w:szCs w:val="20"/>
+        </w:rPr>
+        <w:t>from</w:t>
+      </w:r>
+      <w:r>
+        <w:rPr>
+          <w:sz w:val="20"/>
+          <w:szCs w:val="20"/>
+        </w:rPr>
+        <w:t xml:space="preserve"> all members on specific portions of the product as well as input for the report and the presentation.</w:t>
       </w:r>
       <w:r>
         <w:rPr>
@@ -1936,7 +2134,19 @@
         <w:rPr>
           <w:lang w:val="en-GB"/>
         </w:rPr>
-        <w:t>We designed the application on a cooperative design foundation, assuming that the user and we</w:t>
+        <w:t xml:space="preserve">We designed the application on a cooperative design </w:t>
+      </w:r>
+      <w:r>
+        <w:rPr>
+          <w:lang w:val="en-GB"/>
+        </w:rPr>
+        <w:t>basis</w:t>
+      </w:r>
+      <w:r>
+        <w:rPr>
+          <w:lang w:val="en-GB"/>
+        </w:rPr>
+        <w:t>, assuming that the user and we</w:t>
       </w:r>
       <w:r>
         <w:rPr>
@@ -1972,7 +2182,19 @@
         <w:rPr>
           <w:lang w:val="en-GB"/>
         </w:rPr>
-        <w:t>. The presumption was made on the basis that we, as computing students, know very little about potato plants that exceeds the store product</w:t>
+        <w:t>. The presumption was made on the basis that we, as computing students, know very little about potato plants that exceeds the</w:t>
+      </w:r>
+      <w:r>
+        <w:rPr>
+          <w:lang w:val="en-GB"/>
+        </w:rPr>
+        <w:t xml:space="preserve"> purchased</w:t>
+      </w:r>
+      <w:r>
+        <w:rPr>
+          <w:lang w:val="en-GB"/>
+        </w:rPr>
+        <w:t xml:space="preserve"> store product</w:t>
       </w:r>
       <w:r>
         <w:rPr>
@@ -2066,20 +2288,56 @@
         <w:rPr>
           <w:lang w:val="en-GB"/>
         </w:rPr>
-        <w:t xml:space="preserve">We settled for the development of an Android application due to the availability of cheap android devices as oppose to highly expensive devices from Apple. It was discussed to provide a windows Phone implementation as well due to the involvement of Microsoft in Developing countries through offering windows surfaces and phones for promotional prices. The decision to not develop a Windows Phone </w:t>
+        <w:t xml:space="preserve">We settled for the development of an Android application due to the availability of cheap android devices as oppose to highly expensive devices from Apple. It was discussed to provide a windows Phone implementation as well due to the </w:t>
       </w:r>
       <w:r>
         <w:rPr>
           <w:lang w:val="en-GB"/>
         </w:rPr>
         <w:lastRenderedPageBreak/>
-        <w:t>application was made on the basis of time constraints and the desire to produce a reliable and thoroughly tested product rather than two buggy and untested products.</w:t>
-      </w:r>
-      <w:r>
-        <w:rPr>
-          <w:lang w:val="en-GB"/>
-        </w:rPr>
-        <w:t xml:space="preserve"> From customer information, it is also known that android phones are widely spread and popular amongst the population of Malawi. This means the application can cater to a large user base instantly without requiring expensive hardware changes.</w:t>
+        <w:t xml:space="preserve">involvement of Microsoft in Developing countries through offering windows surfaces and phones for promotional prices. The decision to not develop a Windows Phone application was made on the basis of time constraints and the desire to produce a reliable and thoroughly tested product rather than two </w:t>
+      </w:r>
+      <w:r>
+        <w:rPr>
+          <w:lang w:val="en-GB"/>
+        </w:rPr>
+        <w:t xml:space="preserve">potentially </w:t>
+      </w:r>
+      <w:r>
+        <w:rPr>
+          <w:lang w:val="en-GB"/>
+        </w:rPr>
+        <w:t>buggy and untested products.</w:t>
+      </w:r>
+      <w:r>
+        <w:rPr>
+          <w:lang w:val="en-GB"/>
+        </w:rPr>
+        <w:t xml:space="preserve"> From </w:t>
+      </w:r>
+      <w:r>
+        <w:rPr>
+          <w:lang w:val="en-GB"/>
+        </w:rPr>
+        <w:t xml:space="preserve">our </w:t>
+      </w:r>
+      <w:r>
+        <w:rPr>
+          <w:lang w:val="en-GB"/>
+        </w:rPr>
+        <w:t xml:space="preserve">customer information, it is also known that android phones are widely spread and popular amongst the population of Malawi. This means the application can cater to a large user base instantly without requiring </w:t>
+      </w:r>
+      <w:r>
+        <w:rPr>
+          <w:lang w:val="en-GB"/>
+        </w:rPr>
+        <w:t>the purchase of a new phone</w:t>
+      </w:r>
+      <w:r>
+        <w:rPr>
+          <w:lang w:val="en-GB"/>
+        </w:rPr>
+        <w:t>.</w:t>
       </w:r>
     </w:p>
     <w:p>
@@ -2167,7 +2425,19 @@
         <w:rPr>
           <w:lang w:val="en-GB"/>
         </w:rPr>
-        <w:t xml:space="preserve">The SQL database has two tables, one for the Diseases and pests and one for the symptoms. The database design allows for easy entry of new data and uncomplicated altering of existing data. The most important quality of the database is easy querying of the data and conversion of the content to XML code, which can then be downloaded to the application from the application website. </w:t>
+        <w:t>The SQL database has two tables, one for the</w:t>
+      </w:r>
+      <w:r>
+        <w:rPr>
+          <w:lang w:val="en-GB"/>
+        </w:rPr>
+        <w:t xml:space="preserve"> problems, i.e.</w:t>
+      </w:r>
+      <w:r>
+        <w:rPr>
+          <w:lang w:val="en-GB"/>
+        </w:rPr>
+        <w:t xml:space="preserve"> Diseases and pests and one for the symptoms. The database design allows for easy entry of new data and uncomplicated altering of existing data. The most important quality of the database is easy querying of the data and conversion of the content to XML code, which can then be downloaded to the application from the application website. </w:t>
       </w:r>
     </w:p>
     <w:p>
@@ -2181,7 +2451,19 @@
         <w:rPr>
           <w:lang w:val="en-GB"/>
         </w:rPr>
-        <w:t>A typical SQL database also allows unplanned queries through the linking of tables, enabling alternative uses for the database possible in the future as opposed to singular use through design-restrictive database types such as Cassandra.</w:t>
+        <w:t xml:space="preserve">A typical SQL database also allows unplanned queries through the linking of tables, enabling alternative uses for the database in the future as opposed to singular use through </w:t>
+      </w:r>
+      <w:r>
+        <w:rPr>
+          <w:lang w:val="en-GB"/>
+        </w:rPr>
+        <w:t>access</w:t>
+      </w:r>
+      <w:r>
+        <w:rPr>
+          <w:lang w:val="en-GB"/>
+        </w:rPr>
+        <w:t>-restrictive database types such as Cassandra.</w:t>
       </w:r>
     </w:p>
     <w:p>
@@ -2258,7 +2540,19 @@
         <w:rPr>
           <w:lang w:val="en-GB"/>
         </w:rPr>
-        <w:t xml:space="preserve"> intuitive or readable format. This could be changed in later versions of the website, but is not currently implemented. </w:t>
+        <w:t xml:space="preserve"> intuitive or</w:t>
+      </w:r>
+      <w:r>
+        <w:rPr>
+          <w:lang w:val="en-GB"/>
+        </w:rPr>
+        <w:t xml:space="preserve"> easily</w:t>
+      </w:r>
+      <w:r>
+        <w:rPr>
+          <w:lang w:val="en-GB"/>
+        </w:rPr>
+        <w:t xml:space="preserve"> readable format. This could be changed in later versions of the website, but is not currently implemented. </w:t>
       </w:r>
     </w:p>
     <w:p>
@@ -2290,7 +2584,25 @@
         <w:rPr>
           <w:lang w:val="en-GB"/>
         </w:rPr>
-        <w:t>menu from which the user choses whether to add new data or edit or delete existing data</w:t>
+        <w:t xml:space="preserve">a </w:t>
+      </w:r>
+      <w:r>
+        <w:rPr>
+          <w:lang w:val="en-GB"/>
+        </w:rPr>
+        <w:t>menu from which the user choses wh</w:t>
+      </w:r>
+      <w:r>
+        <w:rPr>
+          <w:lang w:val="en-GB"/>
+        </w:rPr>
+        <w:t>ether to add new data or edit /</w:t>
+      </w:r>
+      <w:r>
+        <w:rPr>
+          <w:lang w:val="en-GB"/>
+        </w:rPr>
+        <w:t xml:space="preserve"> delete existing data</w:t>
       </w:r>
       <w:r>
         <w:rPr>
@@ -2308,7 +2620,19 @@
         <w:rPr>
           <w:lang w:val="en-GB"/>
         </w:rPr>
-        <w:t xml:space="preserve"> the changed content flagging them for </w:t>
+        <w:t xml:space="preserve"> the changed content flagging </w:t>
+      </w:r>
+      <w:r>
+        <w:rPr>
+          <w:lang w:val="en-GB"/>
+        </w:rPr>
+        <w:t>it</w:t>
+      </w:r>
+      <w:r>
+        <w:rPr>
+          <w:lang w:val="en-GB"/>
+        </w:rPr>
+        <w:t xml:space="preserve"> for </w:t>
       </w:r>
       <w:r>
         <w:rPr>
@@ -2320,7 +2644,31 @@
         <w:rPr>
           <w:lang w:val="en-GB"/>
         </w:rPr>
-        <w:t xml:space="preserve">update whenever a user checks for version updates to the current application. The design of the website is currently not aimed at a wide crowd of editors and contributors, as it is list based and does not provide </w:t>
+        <w:t xml:space="preserve">update whenever a user checks for version updates </w:t>
+      </w:r>
+      <w:r>
+        <w:rPr>
+          <w:lang w:val="en-GB"/>
+        </w:rPr>
+        <w:t>for</w:t>
+      </w:r>
+      <w:r>
+        <w:rPr>
+          <w:lang w:val="en-GB"/>
+        </w:rPr>
+        <w:t xml:space="preserve"> the application. The design of the website is currently not aimed at a wide crowd of editors and contributors, as it is </w:t>
+      </w:r>
+      <w:r>
+        <w:rPr>
+          <w:lang w:val="en-GB"/>
+        </w:rPr>
+        <w:t>table</w:t>
+      </w:r>
+      <w:r>
+        <w:rPr>
+          <w:lang w:val="en-GB"/>
+        </w:rPr>
+        <w:t xml:space="preserve"> based and does not provide </w:t>
       </w:r>
       <w:r>
         <w:rPr>
@@ -2344,20 +2692,38 @@
         <w:rPr>
           <w:lang w:val="en-GB"/>
         </w:rPr>
-        <w:t xml:space="preserve"> training, these professionals can edit content correctly and likely more efficiently than through a complex user interface which would provide the same functionality.</w:t>
-      </w:r>
-    </w:p>
-    <w:p>
-      <w:pPr>
-        <w:rPr>
-          <w:lang w:val="en-GB"/>
-        </w:rPr>
-      </w:pPr>
+        <w:t xml:space="preserve"> training, these professionals can edit content correctly and likely more efficiently than through a </w:t>
+      </w:r>
       <w:r>
         <w:rPr>
           <w:lang w:val="en-GB"/>
         </w:rPr>
         <w:lastRenderedPageBreak/>
+        <w:t xml:space="preserve">complex user interface which would </w:t>
+      </w:r>
+      <w:r>
+        <w:rPr>
+          <w:lang w:val="en-GB"/>
+        </w:rPr>
+        <w:t xml:space="preserve">essentially </w:t>
+      </w:r>
+      <w:r>
+        <w:rPr>
+          <w:lang w:val="en-GB"/>
+        </w:rPr>
+        <w:t>provide the same functionality.</w:t>
+      </w:r>
+    </w:p>
+    <w:p>
+      <w:pPr>
+        <w:rPr>
+          <w:lang w:val="en-GB"/>
+        </w:rPr>
+      </w:pPr>
+      <w:r>
+        <w:rPr>
+          <w:lang w:val="en-GB"/>
+        </w:rPr>
         <w:t xml:space="preserve"> </w:t>
       </w:r>
     </w:p>
@@ -2416,7 +2782,31 @@
         <w:rPr>
           <w:lang w:val="en-GB"/>
         </w:rPr>
-        <w:t xml:space="preserve"> 20 diseases and therefore not scalable. We therefore settled on the idea of a decision tree which is modelled around symptoms. The user starts out on the home screen of the application and is prompted with three categories such as "Pests", "leaf Symptoms" and "Tuber Symptoms". With the sample size of diseases reduced to one third, the user is prompted with the next layer of granularity such as "is the leaf crinkled or spotted". Each question reduces the available number of diseases and eventually guides the user to a narrow selection from which to </w:t>
+        <w:t xml:space="preserve"> 20 diseases and therefore not</w:t>
+      </w:r>
+      <w:r>
+        <w:rPr>
+          <w:lang w:val="en-GB"/>
+        </w:rPr>
+        <w:t xml:space="preserve"> easily</w:t>
+      </w:r>
+      <w:r>
+        <w:rPr>
+          <w:lang w:val="en-GB"/>
+        </w:rPr>
+        <w:t xml:space="preserve"> scalable. We settled on the idea of a decision tree which is modelled around symptoms. The user starts out on the home screen of the application and is prompted with three categories such as "Pests", "</w:t>
+      </w:r>
+      <w:r>
+        <w:rPr>
+          <w:lang w:val="en-GB"/>
+        </w:rPr>
+        <w:t>L</w:t>
+      </w:r>
+      <w:r>
+        <w:rPr>
+          <w:lang w:val="en-GB"/>
+        </w:rPr>
+        <w:t xml:space="preserve">eaf Symptoms" and "Tuber Symptoms". With the sample size of diseases reduced to one third, the user is prompted with the next layer of granularity such as "is the leaf crinkled or spotted". Each question reduces the available number of diseases and eventually guides the user to a narrow selection from which to </w:t>
       </w:r>
       <w:r>
         <w:rPr>
@@ -2428,6 +2818,12 @@
         <w:rPr>
           <w:lang w:val="en-GB"/>
         </w:rPr>
+        <w:t xml:space="preserve"> a disease</w:t>
+      </w:r>
+      <w:r>
+        <w:rPr>
+          <w:lang w:val="en-GB"/>
+        </w:rPr>
         <w:t>. The greatest design challenge for this stage was to accommodate for multiple different symptoms which are all traits of the same disease, meaning that the database must accommodate for multiple symptoms for each disease, namely a linking table allowing multiple relations</w:t>
       </w:r>
       <w:r>
@@ -2454,7 +2850,31 @@
         <w:rPr>
           <w:lang w:val="en-GB"/>
         </w:rPr>
-        <w:t xml:space="preserve">At the end of the decision tree, so when hitting the finest granularity which will leave only a couple of options to </w:t>
+        <w:t xml:space="preserve">At the end of the decision tree, so </w:t>
+      </w:r>
+      <w:r>
+        <w:rPr>
+          <w:lang w:val="en-GB"/>
+        </w:rPr>
+        <w:t>on the</w:t>
+      </w:r>
+      <w:r>
+        <w:rPr>
+          <w:lang w:val="en-GB"/>
+        </w:rPr>
+        <w:t xml:space="preserve"> finest </w:t>
+      </w:r>
+      <w:r>
+        <w:rPr>
+          <w:lang w:val="en-GB"/>
+        </w:rPr>
+        <w:t xml:space="preserve">level of </w:t>
+      </w:r>
+      <w:r>
+        <w:rPr>
+          <w:lang w:val="en-GB"/>
+        </w:rPr>
+        <w:t xml:space="preserve">granularity which will leave only a couple of options to </w:t>
       </w:r>
       <w:r>
         <w:rPr>
@@ -2466,7 +2886,31 @@
         <w:rPr>
           <w:lang w:val="en-GB"/>
         </w:rPr>
-        <w:t xml:space="preserve"> from, there will be a link to a detail page for a specific disease or pest. This detail page features all the data given from Prof. Lesley </w:t>
+        <w:t xml:space="preserve"> from, there will be a link to a det</w:t>
+      </w:r>
+      <w:r>
+        <w:rPr>
+          <w:lang w:val="en-GB"/>
+        </w:rPr>
+        <w:t xml:space="preserve">ail page for a specific disease/ </w:t>
+      </w:r>
+      <w:r>
+        <w:rPr>
+          <w:lang w:val="en-GB"/>
+        </w:rPr>
+        <w:t>pest</w:t>
+      </w:r>
+      <w:r>
+        <w:rPr>
+          <w:lang w:val="en-GB"/>
+        </w:rPr>
+        <w:t xml:space="preserve"> or problem</w:t>
+      </w:r>
+      <w:r>
+        <w:rPr>
+          <w:lang w:val="en-GB"/>
+        </w:rPr>
+        <w:t xml:space="preserve">. This detail page features all the data given from Prof. Lesley </w:t>
       </w:r>
       <w:r>
         <w:rPr>
@@ -2625,189 +3069,203 @@
         <w:rPr>
           <w:lang w:val="en-GB"/>
         </w:rPr>
-        <w:t xml:space="preserve">The main difficulty in the application design is the dynamically changeable structure of the symptom-driven </w:t>
-      </w:r>
-      <w:r>
-        <w:rPr>
-          <w:lang w:val="en-GB"/>
-        </w:rPr>
         <w:lastRenderedPageBreak/>
+        <w:t>The main difficulty in the application design is the dynamically changeable structure of the symptom-driven decision tree</w:t>
+      </w:r>
+      <w:r>
+        <w:rPr>
+          <w:lang w:val="en-GB"/>
+        </w:rPr>
+        <w:t xml:space="preserve"> menu</w:t>
+      </w:r>
+      <w:r>
+        <w:rPr>
+          <w:lang w:val="en-GB"/>
+        </w:rPr>
+        <w:t>. Since the structure of the tree could change with every update</w:t>
+      </w:r>
+      <w:r>
+        <w:rPr>
+          <w:lang w:val="en-GB"/>
+        </w:rPr>
+        <w:t xml:space="preserve"> of the application database, it</w:t>
+      </w:r>
+      <w:r>
+        <w:rPr>
+          <w:lang w:val="en-GB"/>
+        </w:rPr>
+        <w:t xml:space="preserve"> is important to have </w:t>
+      </w:r>
+      <w:r>
+        <w:rPr>
+          <w:lang w:val="en-GB"/>
+        </w:rPr>
+        <w:t>a menu page design which accepts one or many options as opposed to a fixed amount of links</w:t>
+      </w:r>
+      <w:r>
+        <w:rPr>
+          <w:color w:val="FFC000"/>
+          <w:lang w:val="en-GB"/>
+        </w:rPr>
+        <w:t xml:space="preserve">. </w:t>
+      </w:r>
+      <w:r>
+        <w:rPr>
+          <w:color w:val="C00000"/>
+          <w:lang w:val="en-GB"/>
+        </w:rPr>
+        <w:t xml:space="preserve">Future </w:t>
+      </w:r>
+      <w:r>
+        <w:rPr>
+          <w:lang w:val="en-GB"/>
+        </w:rPr>
+        <w:t xml:space="preserve">extensions might involve an overview of the remaining diseases and pests within the selection, as the current design requires the user to navigate to the end of the decision tree regardless of the number of remaining options </w:t>
+      </w:r>
+    </w:p>
+    <w:p>
+      <w:pPr>
+        <w:rPr>
+          <w:lang w:val="en-GB"/>
+        </w:rPr>
+      </w:pPr>
+      <w:r>
+        <w:rPr>
+          <w:lang w:val="en-GB"/>
+        </w:rPr>
+        <w:t xml:space="preserve"> </w:t>
+      </w:r>
+    </w:p>
+    <w:p>
+      <w:pPr>
+        <w:pStyle w:val="Heading2"/>
+      </w:pPr>
+      <w:r>
+        <w:t>The Update Function</w:t>
+      </w:r>
+    </w:p>
+    <w:p>
+      <w:pPr>
+        <w:ind w:firstLine="173"/>
+        <w:rPr>
+          <w:lang w:val="en-GB"/>
+        </w:rPr>
+      </w:pPr>
+      <w:r>
+        <w:rPr>
+          <w:lang w:val="en-GB"/>
+        </w:rPr>
+        <w:t>For the future</w:t>
+      </w:r>
+      <w:r>
+        <w:rPr>
+          <w:lang w:val="en-GB"/>
+        </w:rPr>
+        <w:t xml:space="preserve"> development</w:t>
+      </w:r>
+      <w:r>
+        <w:rPr>
+          <w:lang w:val="en-GB"/>
+        </w:rPr>
+        <w:t xml:space="preserve"> of the app, it is vital that the app can be updated to keep up with current research and provide the best analytical options for a quick field diagnosis. For the purpose of updating the application contents, a timestamp has been added to all data in the database which is updated every time that data is created or changed. The user is given </w:t>
+      </w:r>
+      <w:r>
+        <w:rPr>
+          <w:lang w:val="en-GB"/>
+        </w:rPr>
+        <w:t>an</w:t>
+      </w:r>
+      <w:r>
+        <w:rPr>
+          <w:lang w:val="en-GB"/>
+        </w:rPr>
+        <w:t xml:space="preserve"> update button on the home screen of the application through which the timestamp of the </w:t>
+      </w:r>
+      <w:r>
+        <w:rPr>
+          <w:lang w:val="en-GB"/>
+        </w:rPr>
+        <w:t>users’</w:t>
+      </w:r>
+      <w:r>
+        <w:rPr>
+          <w:lang w:val="en-GB"/>
+        </w:rPr>
+        <w:t xml:space="preserve"> last update is compared with the data in the database. Every item in the database which has a later timestamp than the </w:t>
+      </w:r>
+      <w:r>
+        <w:rPr>
+          <w:lang w:val="en-GB"/>
+        </w:rPr>
+        <w:t>users’</w:t>
+      </w:r>
+      <w:r>
+        <w:rPr>
+          <w:lang w:val="en-GB"/>
+        </w:rPr>
+        <w:t xml:space="preserve"> timestamp, is downloaded to the user application. The user application is then recompiled, creating the </w:t>
+      </w:r>
+      <w:r>
+        <w:rPr>
+          <w:lang w:val="en-GB"/>
+        </w:rPr>
+        <w:t>(</w:t>
+      </w:r>
+      <w:r>
+        <w:rPr>
+          <w:lang w:val="en-GB"/>
+        </w:rPr>
+        <w:t>possibly</w:t>
+      </w:r>
+      <w:r>
+        <w:rPr>
+          <w:lang w:val="en-GB"/>
+        </w:rPr>
+        <w:t>)</w:t>
+      </w:r>
+      <w:r>
+        <w:rPr>
+          <w:lang w:val="en-GB"/>
+        </w:rPr>
+        <w:t xml:space="preserve"> new structure of the </w:t>
+      </w:r>
+      <w:r>
+        <w:rPr>
+          <w:lang w:val="en-GB"/>
+        </w:rPr>
         <w:t>decision tree</w:t>
       </w:r>
       <w:r>
         <w:rPr>
           <w:lang w:val="en-GB"/>
         </w:rPr>
-        <w:t xml:space="preserve"> menu</w:t>
-      </w:r>
-      <w:r>
-        <w:rPr>
-          <w:lang w:val="en-GB"/>
-        </w:rPr>
-        <w:t>. Since the structure of the tree could change with every update</w:t>
-      </w:r>
-      <w:r>
-        <w:rPr>
-          <w:lang w:val="en-GB"/>
-        </w:rPr>
-        <w:t xml:space="preserve"> of the application database, it</w:t>
-      </w:r>
-      <w:r>
-        <w:rPr>
-          <w:lang w:val="en-GB"/>
-        </w:rPr>
-        <w:t xml:space="preserve"> is important to have </w:t>
-      </w:r>
-      <w:r>
-        <w:rPr>
-          <w:lang w:val="en-GB"/>
-        </w:rPr>
-        <w:t>a menu page design which accepts one or many options as opposed to a fixed amount of links</w:t>
-      </w:r>
-      <w:r>
-        <w:rPr>
-          <w:color w:val="FFC000"/>
-          <w:lang w:val="en-GB"/>
-        </w:rPr>
-        <w:t xml:space="preserve">. </w:t>
-      </w:r>
-      <w:r>
-        <w:rPr>
-          <w:color w:val="C00000"/>
-          <w:lang w:val="en-GB"/>
-        </w:rPr>
-        <w:t xml:space="preserve">Future </w:t>
-      </w:r>
-      <w:r>
-        <w:rPr>
-          <w:lang w:val="en-GB"/>
-        </w:rPr>
-        <w:t xml:space="preserve">extensions might involve an overview of the remaining diseases and pests within the selection, as the current design requires the user to navigate to the end of the decision tree regardless of the number of remaining options </w:t>
-      </w:r>
-    </w:p>
-    <w:p>
-      <w:pPr>
-        <w:rPr>
-          <w:lang w:val="en-GB"/>
-        </w:rPr>
-      </w:pPr>
-      <w:r>
-        <w:rPr>
-          <w:lang w:val="en-GB"/>
-        </w:rPr>
-        <w:t xml:space="preserve"> </w:t>
-      </w:r>
-    </w:p>
-    <w:p>
-      <w:pPr>
-        <w:pStyle w:val="Heading2"/>
-      </w:pPr>
-      <w:r>
-        <w:t>The Update Function</w:t>
-      </w:r>
-    </w:p>
-    <w:p>
-      <w:pPr>
-        <w:ind w:firstLine="173"/>
-        <w:rPr>
-          <w:lang w:val="en-GB"/>
-        </w:rPr>
-      </w:pPr>
-      <w:r>
-        <w:rPr>
-          <w:lang w:val="en-GB"/>
-        </w:rPr>
-        <w:t>For the future</w:t>
-      </w:r>
-      <w:r>
-        <w:rPr>
-          <w:lang w:val="en-GB"/>
-        </w:rPr>
-        <w:t xml:space="preserve"> existence and development</w:t>
-      </w:r>
-      <w:r>
-        <w:rPr>
-          <w:lang w:val="en-GB"/>
-        </w:rPr>
-        <w:t xml:space="preserve"> of the app, it is vital that the app can be updated to keep up with current research and provide the best analytical options for a quick field diagnosis. For the purpose of updating the application contents, a timestamp has been added to all data in the database which is updated every time that data is created or changed. The user is given </w:t>
-      </w:r>
-      <w:r>
-        <w:rPr>
-          <w:lang w:val="en-GB"/>
-        </w:rPr>
-        <w:t>an</w:t>
-      </w:r>
-      <w:r>
-        <w:rPr>
-          <w:lang w:val="en-GB"/>
-        </w:rPr>
-        <w:t xml:space="preserve"> update button on the home screen of the application through which the timestamp of the </w:t>
-      </w:r>
-      <w:r>
-        <w:rPr>
-          <w:lang w:val="en-GB"/>
-        </w:rPr>
-        <w:t>users’</w:t>
-      </w:r>
-      <w:r>
-        <w:rPr>
-          <w:lang w:val="en-GB"/>
-        </w:rPr>
-        <w:t xml:space="preserve"> last update is compared with the data in the database. Every item in the database which has a later timestamp than the </w:t>
-      </w:r>
-      <w:r>
-        <w:rPr>
-          <w:lang w:val="en-GB"/>
-        </w:rPr>
-        <w:t>users’</w:t>
-      </w:r>
-      <w:r>
-        <w:rPr>
-          <w:lang w:val="en-GB"/>
-        </w:rPr>
-        <w:t xml:space="preserve"> timestamp, is downloaded to the user application. The user application is then recompiled, creating the </w:t>
-      </w:r>
-      <w:r>
-        <w:rPr>
-          <w:lang w:val="en-GB"/>
-        </w:rPr>
-        <w:t>(</w:t>
-      </w:r>
-      <w:r>
-        <w:rPr>
-          <w:lang w:val="en-GB"/>
-        </w:rPr>
-        <w:t>possibly</w:t>
-      </w:r>
-      <w:r>
-        <w:rPr>
-          <w:lang w:val="en-GB"/>
-        </w:rPr>
-        <w:t>)</w:t>
-      </w:r>
-      <w:r>
-        <w:rPr>
-          <w:lang w:val="en-GB"/>
-        </w:rPr>
-        <w:t xml:space="preserve"> new structure of the </w:t>
-      </w:r>
-      <w:r>
-        <w:rPr>
-          <w:lang w:val="en-GB"/>
-        </w:rPr>
-        <w:t>decision tree</w:t>
-      </w:r>
-      <w:r>
-        <w:rPr>
-          <w:lang w:val="en-GB"/>
-        </w:rPr>
         <w:t xml:space="preserve"> to incorporate the changes of the update. While the downloading of the files and the recompilation of the app structure take a lot of time, it is by far the best way to update the application, as downloading the entire structure every single time a change is made would take up much more time and resources and be potentially unnecessary, as changes might not change the layout of the decision tree at all.</w:t>
       </w:r>
       <w:r>
         <w:rPr>
           <w:lang w:val="en-GB"/>
         </w:rPr>
-        <w:t xml:space="preserve"> It is also incredibly inefficient to delete all images in the application, to then download all images again, even if no image was changed, or just a few images were added.</w:t>
+        <w:t xml:space="preserve"> It is also incredibly inefficient to delete all images in the application, </w:t>
+      </w:r>
+      <w:r>
+        <w:rPr>
+          <w:lang w:val="en-GB"/>
+        </w:rPr>
+        <w:t xml:space="preserve">just </w:t>
+      </w:r>
+      <w:proofErr w:type="gramStart"/>
+      <w:r>
+        <w:rPr>
+          <w:lang w:val="en-GB"/>
+        </w:rPr>
+        <w:t>to</w:t>
+      </w:r>
+      <w:proofErr w:type="gramEnd"/>
+      <w:r>
+        <w:rPr>
+          <w:lang w:val="en-GB"/>
+        </w:rPr>
+        <w:t xml:space="preserve"> then download all images again, even if no image was changed, or just a few images were added.</w:t>
       </w:r>
     </w:p>
     <w:p>
@@ -2884,7 +3342,33 @@
         <w:rPr>
           <w:lang w:val="en-GB"/>
         </w:rPr>
-        <w:t xml:space="preserve">Kurtis and Thomas </w:t>
+        <w:t xml:space="preserve">The developing pairs split up after the first week to focus on uniting the product portions and allow the focus of individual team members on </w:t>
+      </w:r>
+      <w:r>
+        <w:rPr>
+          <w:lang w:val="en-GB"/>
+        </w:rPr>
+        <w:t>the</w:t>
+      </w:r>
+      <w:r>
+        <w:rPr>
+          <w:lang w:val="en-GB"/>
+        </w:rPr>
+        <w:t xml:space="preserve"> project organization and presentation planning.</w:t>
+      </w:r>
+    </w:p>
+    <w:p>
+      <w:pPr>
+        <w:ind w:firstLine="173"/>
+        <w:rPr>
+          <w:lang w:val="en-GB"/>
+        </w:rPr>
+      </w:pPr>
+      <w:r>
+        <w:rPr>
+          <w:lang w:val="en-GB"/>
+        </w:rPr>
+        <w:t>Kurtis and Thomas</w:t>
       </w:r>
       <w:r>
         <w:rPr>
@@ -2928,39 +3412,19 @@
         <w:rPr>
           <w:lang w:val="en-GB"/>
         </w:rPr>
-        <w:t xml:space="preserve">The developing pairs split up after the first week to focus on uniting the product portions and allow the focus of individual team members </w:t>
-      </w:r>
-      <w:r>
-        <w:rPr>
-          <w:lang w:val="en-GB"/>
-        </w:rPr>
-        <w:t xml:space="preserve">on </w:t>
-      </w:r>
-      <w:r>
-        <w:rPr>
-          <w:lang w:val="en-GB"/>
-        </w:rPr>
-        <w:t>the</w:t>
-      </w:r>
-      <w:r>
-        <w:rPr>
-          <w:lang w:val="en-GB"/>
-        </w:rPr>
-        <w:t xml:space="preserve"> project organization and presentation planning.</w:t>
-      </w:r>
-    </w:p>
-    <w:p>
-      <w:pPr>
-        <w:ind w:firstLine="173"/>
-        <w:rPr>
-          <w:lang w:val="en-GB"/>
-        </w:rPr>
-      </w:pPr>
-      <w:r>
-        <w:rPr>
-          <w:lang w:val="en-GB"/>
-        </w:rPr>
-        <w:t xml:space="preserve">Figures 2 and 3 show the first functional version of the website: </w:t>
+        <w:t>Figures 2 and 3 show the first functional version of the website</w:t>
+      </w:r>
+      <w:r>
+        <w:rPr>
+          <w:lang w:val="en-GB"/>
+        </w:rPr>
+        <w:t xml:space="preserve"> without CSS or specific design developments</w:t>
+      </w:r>
+      <w:r>
+        <w:rPr>
+          <w:lang w:val="en-GB"/>
+        </w:rPr>
+        <w:t xml:space="preserve">: </w:t>
       </w:r>
     </w:p>
     <w:p>
@@ -3047,6 +3511,30 @@
           <w:lang w:val="en-GB"/>
         </w:rPr>
       </w:pPr>
+    </w:p>
+    <w:p>
+      <w:pPr>
+        <w:jc w:val="center"/>
+        <w:rPr>
+          <w:color w:val="C00000"/>
+          <w:lang w:val="en-GB"/>
+        </w:rPr>
+      </w:pPr>
+      <w:r>
+        <w:rPr>
+          <w:color w:val="C00000"/>
+          <w:lang w:val="en-GB"/>
+        </w:rPr>
+        <w:t>INSERT SCREENSHOT OF PAGE</w:t>
+      </w:r>
+    </w:p>
+    <w:p>
+      <w:pPr>
+        <w:jc w:val="center"/>
+        <w:rPr>
+          <w:lang w:val="en-GB"/>
+        </w:rPr>
+      </w:pPr>
       <w:r>
         <w:rPr>
           <w:lang w:val="en-GB"/>
@@ -3266,7 +3754,19 @@
           <w:lang w:val="en-GB"/>
         </w:rPr>
         <w:tab/>
-        <w:t>Figure 7 shows an example of a navigation page as it would be found when navigating from the title page to a subsection and symptom. These pages are created dynamically after an update is completed and the number of links may change.</w:t>
+        <w:t>Figure 7 shows an example of a navigation page as it would be found when navigating from the title page to a subsection and symptom. These pages are created dynamically after an update is completed</w:t>
+      </w:r>
+      <w:r>
+        <w:rPr>
+          <w:lang w:val="en-GB"/>
+        </w:rPr>
+        <w:t>. Therefore the number and content of the links</w:t>
+      </w:r>
+      <w:r>
+        <w:rPr>
+          <w:lang w:val="en-GB"/>
+        </w:rPr>
+        <w:t xml:space="preserve"> may change.</w:t>
       </w:r>
     </w:p>
     <w:p>
@@ -3303,7 +3803,19 @@
         <w:rPr>
           <w:lang w:val="en-GB"/>
         </w:rPr>
-        <w:t>Figure 7. Sample application navigation page</w:t>
+        <w:t xml:space="preserve">Figure 7. Sample application </w:t>
+      </w:r>
+      <w:r>
+        <w:rPr>
+          <w:lang w:val="en-GB"/>
+        </w:rPr>
+        <w:t xml:space="preserve">symptom </w:t>
+      </w:r>
+      <w:r>
+        <w:rPr>
+          <w:lang w:val="en-GB"/>
+        </w:rPr>
+        <w:t>navigation page</w:t>
       </w:r>
     </w:p>
     <w:p>
@@ -3324,14 +3836,86 @@
           <w:lang w:val="en-GB"/>
         </w:rPr>
         <w:tab/>
-        <w:t xml:space="preserve">Figure 8 shows an example of a content page. The content page holds a description of the disease or pest, other symptoms if Applicable and suggestions for the user in order to get rid of the disease or pest. This page also shows </w:t>
+        <w:t xml:space="preserve">Figure 8 shows an example of a </w:t>
+      </w:r>
+      <w:r>
+        <w:rPr>
+          <w:lang w:val="en-GB"/>
+        </w:rPr>
+        <w:t>Problem content</w:t>
+      </w:r>
+      <w:r>
+        <w:rPr>
+          <w:lang w:val="en-GB"/>
+        </w:rPr>
+        <w:t xml:space="preserve"> page. The content page holds a description of the dise</w:t>
+      </w:r>
+      <w:r>
+        <w:rPr>
+          <w:lang w:val="en-GB"/>
+        </w:rPr>
+        <w:t xml:space="preserve">ase or pest, </w:t>
       </w:r>
       <w:r>
         <w:rPr>
           <w:lang w:val="en-GB"/>
         </w:rPr>
         <w:lastRenderedPageBreak/>
-        <w:t xml:space="preserve">a series of pictures for the disease or pest to serve as a visual aid and facilitate diagnosis. </w:t>
+        <w:t>other symptoms, if a</w:t>
+      </w:r>
+      <w:r>
+        <w:rPr>
+          <w:lang w:val="en-GB"/>
+        </w:rPr>
+        <w:t>pplicable</w:t>
+      </w:r>
+      <w:r>
+        <w:rPr>
+          <w:lang w:val="en-GB"/>
+        </w:rPr>
+        <w:t>,</w:t>
+      </w:r>
+      <w:r>
+        <w:rPr>
+          <w:lang w:val="en-GB"/>
+        </w:rPr>
+        <w:t xml:space="preserve"> and suggestions for the user in order to </w:t>
+      </w:r>
+      <w:r>
+        <w:rPr>
+          <w:lang w:val="en-GB"/>
+        </w:rPr>
+        <w:t xml:space="preserve">cope with or </w:t>
+      </w:r>
+      <w:r>
+        <w:rPr>
+          <w:lang w:val="en-GB"/>
+        </w:rPr>
+        <w:t xml:space="preserve">get rid of the </w:t>
+      </w:r>
+      <w:r>
+        <w:rPr>
+          <w:lang w:val="en-GB"/>
+        </w:rPr>
+        <w:t>problem</w:t>
+      </w:r>
+      <w:r>
+        <w:rPr>
+          <w:lang w:val="en-GB"/>
+        </w:rPr>
+        <w:t xml:space="preserve">. This page also shows a series of pictures for the </w:t>
+      </w:r>
+      <w:r>
+        <w:rPr>
+          <w:lang w:val="en-GB"/>
+        </w:rPr>
+        <w:t>problem</w:t>
+      </w:r>
+      <w:r>
+        <w:rPr>
+          <w:lang w:val="en-GB"/>
+        </w:rPr>
+        <w:t xml:space="preserve"> to serve as a visual aid and facilitate diagnosis. </w:t>
       </w:r>
     </w:p>
     <w:p>
@@ -3368,7 +3952,31 @@
         <w:rPr>
           <w:lang w:val="en-GB"/>
         </w:rPr>
-        <w:t>Figure 8. Application Content page</w:t>
+        <w:t xml:space="preserve">Figure 8. </w:t>
+      </w:r>
+      <w:r>
+        <w:rPr>
+          <w:lang w:val="en-GB"/>
+        </w:rPr>
+        <w:t>Application Problem</w:t>
+      </w:r>
+      <w:r>
+        <w:rPr>
+          <w:lang w:val="en-GB"/>
+        </w:rPr>
+        <w:t xml:space="preserve"> </w:t>
+      </w:r>
+      <w:r>
+        <w:rPr>
+          <w:lang w:val="en-GB"/>
+        </w:rPr>
+        <w:t>P</w:t>
+      </w:r>
+      <w:r>
+        <w:rPr>
+          <w:lang w:val="en-GB"/>
+        </w:rPr>
+        <w:t>age</w:t>
       </w:r>
     </w:p>
     <w:p>
@@ -3401,7 +4009,19 @@
         <w:rPr>
           <w:lang w:val="en-GB"/>
         </w:rPr>
-        <w:t xml:space="preserve"> idea of what the app could or should do. While the customer was </w:t>
+        <w:t xml:space="preserve"> idea of what the </w:t>
+      </w:r>
+      <w:r>
+        <w:rPr>
+          <w:lang w:val="en-GB"/>
+        </w:rPr>
+        <w:t>student groups could achieve within the time given and what the complexity of certain ideas were</w:t>
+      </w:r>
+      <w:r>
+        <w:rPr>
+          <w:lang w:val="en-GB"/>
+        </w:rPr>
+        <w:t xml:space="preserve">. While the customer was </w:t>
       </w:r>
       <w:r>
         <w:rPr>
@@ -3437,7 +4057,19 @@
         <w:rPr>
           <w:lang w:val="en-GB"/>
         </w:rPr>
-        <w:t xml:space="preserve"> other ideas were proposed to the class as suggestions rather than mandatory requirements. Example suggestions which were deemed too complex for the project duration were optical recognition of pests and diseases or voice recognition </w:t>
+        <w:t xml:space="preserve"> other ideas were proposed to the class as suggestions rather than mandatory requirements. Example suggestions which were deemed too complex for the project duration were optical recognition of </w:t>
+      </w:r>
+      <w:r>
+        <w:rPr>
+          <w:lang w:val="en-GB"/>
+        </w:rPr>
+        <w:t>problems</w:t>
+      </w:r>
+      <w:r>
+        <w:rPr>
+          <w:lang w:val="en-GB"/>
+        </w:rPr>
+        <w:t xml:space="preserve"> or voice recognition </w:t>
       </w:r>
       <w:r>
         <w:rPr>
@@ -3500,13 +4132,73 @@
         <w:rPr>
           <w:lang w:val="en-GB"/>
         </w:rPr>
-        <w:t xml:space="preserve"> design of the web-interface for data manipulation, which could easily be reviewed to provide a structure as it is found in the application to allow visualization for the administrators. </w:t>
-      </w:r>
-      <w:r>
-        <w:rPr>
-          <w:lang w:val="en-GB"/>
-        </w:rPr>
-        <w:t>Beyond that, the application will adjust to the data in the database allowing changing and developing content over a long time scale requiring minimal attention.</w:t>
+        <w:t xml:space="preserve"> design of the web-interface for data manipulation, which could easily be reviewed to pr</w:t>
+      </w:r>
+      <w:r>
+        <w:rPr>
+          <w:lang w:val="en-GB"/>
+        </w:rPr>
+        <w:t xml:space="preserve">ovide a guiding </w:t>
+      </w:r>
+      <w:r>
+        <w:rPr>
+          <w:lang w:val="en-GB"/>
+        </w:rPr>
+        <w:t>structure as it is found in the application</w:t>
+      </w:r>
+      <w:r>
+        <w:rPr>
+          <w:lang w:val="en-GB"/>
+        </w:rPr>
+        <w:t>, to aid as a visual guide</w:t>
+      </w:r>
+      <w:r>
+        <w:rPr>
+          <w:lang w:val="en-GB"/>
+        </w:rPr>
+        <w:t xml:space="preserve"> for the administrators. </w:t>
+      </w:r>
+      <w:r>
+        <w:rPr>
+          <w:lang w:val="en-GB"/>
+        </w:rPr>
+        <w:t xml:space="preserve">Beyond that, the application will adjust to the data in the database </w:t>
+      </w:r>
+      <w:r>
+        <w:rPr>
+          <w:lang w:val="en-GB"/>
+        </w:rPr>
+        <w:t xml:space="preserve">dynamically </w:t>
+      </w:r>
+      <w:r>
+        <w:rPr>
+          <w:lang w:val="en-GB"/>
+        </w:rPr>
+        <w:t>allowing changing and developing content over a long time scale requiring minimal attention</w:t>
+      </w:r>
+      <w:r>
+        <w:rPr>
+          <w:lang w:val="en-GB"/>
+        </w:rPr>
+        <w:t xml:space="preserve"> from a developer a</w:t>
+      </w:r>
+      <w:r>
+        <w:rPr>
+          <w:lang w:val="en-GB"/>
+        </w:rPr>
+        <w:t>s</w:t>
+      </w:r>
+      <w:r>
+        <w:rPr>
+          <w:lang w:val="en-GB"/>
+        </w:rPr>
+        <w:t>pect</w:t>
+      </w:r>
+      <w:r>
+        <w:rPr>
+          <w:lang w:val="en-GB"/>
+        </w:rPr>
+        <w:t>.</w:t>
       </w:r>
     </w:p>
     <w:p>
@@ -3578,7 +4270,7 @@
         <w:rPr>
           <w:lang w:val="en-GB"/>
         </w:rPr>
-        <w:t xml:space="preserve">The only greater bug found is, that if the update is not completed, the timestamp is not going to be updated partially, as the data is also not added in a sorted manner. This means that, if the user has a connection difficulty or the update terminates for any other reason, the downloaded data is ignored when the user tries to update the application in the future. </w:t>
+        <w:t xml:space="preserve">The only greater bug found is, that if the update is not completed, the timestamp is not going to be updated partially, as the data is not added in a sorted manner. This means that, if the user has a connection difficulty or the update terminates for any other reason, the downloaded data is ignored when the user tries to update the application in the future. </w:t>
       </w:r>
       <w:r>
         <w:rPr>
@@ -3590,7 +4282,7 @@
         <w:rPr>
           <w:lang w:val="en-GB"/>
         </w:rPr>
-        <w:t xml:space="preserve">A solution for this problem would be, to sort the data to be downloaded by timestamp and keep track of the latest downloaded timestamp. The user application would then obtain that last downloaded timestamp and could resume where the download terminated. </w:t>
+        <w:t xml:space="preserve">A solution for this problem would be to sort the data to be downloaded by timestamp and keep track of the latest downloaded timestamp. The user application would then obtain that last downloaded timestamp and could resume where the download terminated. </w:t>
       </w:r>
       <w:r>
         <w:rPr>
@@ -3611,6 +4303,7 @@
         <w:pStyle w:val="Heading2"/>
       </w:pPr>
       <w:r>
+        <w:lastRenderedPageBreak/>
         <w:t>Testing</w:t>
       </w:r>
     </w:p>
@@ -3623,28 +4316,16 @@
       </w:pPr>
       <w:r>
         <w:rPr>
-          <w:lang w:val="en-GB"/>
-        </w:rPr>
-        <w:t xml:space="preserve">For our user testing, we were unable to contact actual potato farmers. We </w:t>
-      </w:r>
-      <w:r>
-        <w:rPr>
-          <w:lang w:val="en-GB"/>
-        </w:rPr>
-        <w:t xml:space="preserve">finally </w:t>
-      </w:r>
-      <w:r>
-        <w:rPr>
-          <w:lang w:val="en-GB"/>
-        </w:rPr>
-        <w:t xml:space="preserve">concluded, that we did not need or even want an educated and skilled potato farmer, as they </w:t>
-      </w:r>
-      <w:r>
-        <w:rPr>
-          <w:lang w:val="en-GB"/>
-        </w:rPr>
-        <w:lastRenderedPageBreak/>
-        <w:t xml:space="preserve">were not necessarily the target group for the application. Given that the application is aimed at unskilled farmers who </w:t>
+          <w:color w:val="ED7D31" w:themeColor="accent2"/>
+          <w:lang w:val="en-GB"/>
+        </w:rPr>
+        <w:t>For our user testing, we were unable to contact actual potato farmers. We finally concluded, that we did not need or even want an educated and skilled potato farmer, as they were not necessarily the target group for the application</w:t>
+      </w:r>
+      <w:r>
+        <w:rPr>
+          <w:lang w:val="en-GB"/>
+        </w:rPr>
+        <w:t xml:space="preserve">. Given that the application is aimed at unskilled farmers who </w:t>
       </w:r>
       <w:r>
         <w:rPr>
@@ -3656,37 +4337,61 @@
         <w:rPr>
           <w:lang w:val="en-GB"/>
         </w:rPr>
-        <w:t xml:space="preserve"> we resorted to testing the application with subjects who had very limited knowledge about farming. Through this user testing,</w:t>
-      </w:r>
-      <w:r>
-        <w:rPr>
-          <w:lang w:val="en-GB"/>
-        </w:rPr>
-        <w:t xml:space="preserve"> largely performed </w:t>
-      </w:r>
-      <w:r>
-        <w:rPr>
+        <w:t xml:space="preserve"> </w:t>
+      </w:r>
+      <w:r>
+        <w:rPr>
+          <w:color w:val="ED7D31" w:themeColor="accent2"/>
+          <w:lang w:val="en-GB"/>
+        </w:rPr>
+        <w:t>we resorted to testing the application with subjects who had very limited knowledge about farming</w:t>
+      </w:r>
+      <w:r>
+        <w:rPr>
+          <w:lang w:val="en-GB"/>
+        </w:rPr>
+        <w:t xml:space="preserve">. </w:t>
+      </w:r>
+      <w:r>
+        <w:rPr>
+          <w:color w:val="ED7D31" w:themeColor="accent2"/>
+          <w:lang w:val="en-GB"/>
+        </w:rPr>
+        <w:t xml:space="preserve">Through this user testing, largely performed </w:t>
+      </w:r>
+      <w:r>
+        <w:rPr>
+          <w:color w:val="ED7D31" w:themeColor="accent2"/>
           <w:lang w:val="en-GB"/>
         </w:rPr>
         <w:t>with</w:t>
       </w:r>
       <w:r>
         <w:rPr>
+          <w:color w:val="ED7D31" w:themeColor="accent2"/>
           <w:lang w:val="en-GB"/>
         </w:rPr>
         <w:t xml:space="preserve"> </w:t>
       </w:r>
       <w:r>
         <w:rPr>
+          <w:color w:val="ED7D31" w:themeColor="accent2"/>
           <w:lang w:val="en-GB"/>
         </w:rPr>
         <w:t>student</w:t>
       </w:r>
       <w:r>
         <w:rPr>
-          <w:lang w:val="en-GB"/>
-        </w:rPr>
-        <w:t xml:space="preserve"> peers,</w:t>
+          <w:color w:val="ED7D31" w:themeColor="accent2"/>
+          <w:lang w:val="en-GB"/>
+        </w:rPr>
+        <w:t xml:space="preserve"> peers</w:t>
+      </w:r>
+      <w:r>
+        <w:rPr>
+          <w:lang w:val="en-GB"/>
+        </w:rPr>
+        <w:t>,</w:t>
       </w:r>
       <w:r>
         <w:rPr>
@@ -3829,13 +4534,37 @@
         <w:rPr>
           <w:lang w:val="en-GB"/>
         </w:rPr>
-        <w:t xml:space="preserve">Test number 1 consisted of two runs in which the Subject is given a picture of a potato with </w:t>
-      </w:r>
-      <w:r>
-        <w:rPr>
-          <w:lang w:val="en-GB"/>
-        </w:rPr>
-        <w:t>Nematodes</w:t>
+        <w:t xml:space="preserve">Test number 1 consisted of two runs in which the Subject is given a </w:t>
+      </w:r>
+      <w:r>
+        <w:rPr>
+          <w:lang w:val="en-GB"/>
+        </w:rPr>
+        <w:t>written description with images</w:t>
+      </w:r>
+      <w:r>
+        <w:rPr>
+          <w:lang w:val="en-GB"/>
+        </w:rPr>
+        <w:t xml:space="preserve"> of a potato</w:t>
+      </w:r>
+      <w:r>
+        <w:rPr>
+          <w:lang w:val="en-GB"/>
+        </w:rPr>
+        <w:t xml:space="preserve"> plant</w:t>
+      </w:r>
+      <w:r>
+        <w:rPr>
+          <w:lang w:val="en-GB"/>
+        </w:rPr>
+        <w:t xml:space="preserve"> with </w:t>
+      </w:r>
+      <w:r>
+        <w:rPr>
+          <w:lang w:val="en-GB"/>
+        </w:rPr>
+        <w:t>Virus Y</w:t>
       </w:r>
       <w:r>
         <w:rPr>
@@ -4500,6 +5229,7 @@
               <w:rPr>
                 <w:lang w:val="en-GB"/>
               </w:rPr>
+              <w:lastRenderedPageBreak/>
               <w:t>3</w:t>
             </w:r>
             <w:r>
@@ -4868,7 +5598,7 @@
         <w:rPr>
           <w:lang w:val="en-GB"/>
         </w:rPr>
-        <w:t>Nematodes</w:t>
+        <w:t>Virus Y</w:t>
       </w:r>
     </w:p>
     <w:p>
@@ -4882,7 +5612,6 @@
         <w:rPr>
           <w:lang w:val="en-GB"/>
         </w:rPr>
-        <w:lastRenderedPageBreak/>
         <w:t>Disease 2:</w:t>
       </w:r>
       <w:r>
@@ -4923,7 +5652,13 @@
         <w:rPr>
           <w:lang w:val="en-GB"/>
         </w:rPr>
-        <w:t xml:space="preserve">Nematodes </w:t>
+        <w:t>Virus Y</w:t>
+      </w:r>
+      <w:r>
+        <w:rPr>
+          <w:lang w:val="en-GB"/>
+        </w:rPr>
+        <w:t xml:space="preserve"> </w:t>
       </w:r>
       <w:r>
         <w:rPr>
@@ -4953,7 +5688,7 @@
         <w:rPr>
           <w:lang w:val="en-GB"/>
         </w:rPr>
-        <w:t>Nematodes</w:t>
+        <w:t>Virus Y</w:t>
       </w:r>
       <w:r>
         <w:rPr>
@@ -4966,55 +5701,64 @@
       <w:pPr>
         <w:ind w:firstLine="173"/>
         <w:rPr>
-          <w:lang w:val="en-GB"/>
-        </w:rPr>
-      </w:pPr>
-      <w:r>
-        <w:rPr>
-          <w:lang w:val="en-GB"/>
-        </w:rPr>
-        <w:t>The qualitative feedback received was fundamentally positive, and the users agreed that the navigation could probably not be more intuitive than the current version. The only concrete suggestion given was, that the navigation categories could include images to facilitate identification instead of the current text-only approach.</w:t>
-      </w:r>
-    </w:p>
-    <w:p>
-      <w:pPr>
-        <w:ind w:firstLine="173"/>
+          <w:color w:val="FF0000"/>
+          <w:lang w:val="en-GB"/>
+        </w:rPr>
+      </w:pPr>
+      <w:r>
+        <w:rPr>
+          <w:lang w:val="en-GB"/>
+        </w:rPr>
+        <w:t>The qualitative feedback received was fundamentally positive, and the users agreed that the navigation could probably not be more intuitive than the current version</w:t>
+      </w:r>
+      <w:r>
+        <w:rPr>
+          <w:color w:val="FF0000"/>
+          <w:lang w:val="en-GB"/>
+        </w:rPr>
+        <w:t>. The only concrete suggestion given was, that the navigation categories could include images to facilitate identification instead of the current text-only approach.</w:t>
+      </w:r>
+    </w:p>
+    <w:p>
+      <w:pPr>
+        <w:rPr>
+          <w:lang w:val="en-GB"/>
+        </w:rPr>
+      </w:pPr>
+      <w:r>
         <w:rPr>
           <w:color w:val="C00000"/>
           <w:lang w:val="en-GB"/>
         </w:rPr>
-      </w:pPr>
-      <w:r>
+        <w:tab/>
+      </w:r>
+      <w:r>
+        <w:rPr>
+          <w:lang w:val="en-GB"/>
+        </w:rPr>
+        <w:t xml:space="preserve">Test number 2 </w:t>
+      </w:r>
+      <w:r>
+        <w:rPr>
+          <w:lang w:val="en-GB"/>
+        </w:rPr>
+        <w:t xml:space="preserve">was a trial and error run where the user was given the application and told to browse and play with it. While the test followed no structured procedure, it is surprisingly helpful for design purposes to watch a user use an application. Findings of this test were, that the menu buttons could be a bit larger by default, in order to enable larger font sizes on small devices. It was also found that scroll menus are not obviously labelled as such, resulting in the presumption by some users, that there was no lower section to a page. A problem which two of the testers encountered was the back-function of the phone, which is a built in button on the bottom right of the phone, and not within the application screen. </w:t>
+      </w:r>
+    </w:p>
+    <w:p>
+      <w:pPr>
         <w:rPr>
           <w:color w:val="C00000"/>
           <w:lang w:val="en-GB"/>
         </w:rPr>
-        <w:t xml:space="preserve">More </w:t>
-      </w:r>
-      <w:r>
-        <w:rPr>
-          <w:color w:val="C00000"/>
-          <w:lang w:val="en-GB"/>
-        </w:rPr>
-        <w:t>q</w:t>
-      </w:r>
-      <w:r>
-        <w:rPr>
-          <w:color w:val="C00000"/>
-          <w:lang w:val="en-GB"/>
-        </w:rPr>
-        <w:t>ualitative or quantitative results?</w:t>
-      </w:r>
-    </w:p>
-    <w:p>
-      <w:pPr>
-        <w:rPr>
-          <w:color w:val="C00000"/>
-          <w:lang w:val="en-GB"/>
-        </w:rPr>
-      </w:pPr>
-      <w:bookmarkStart w:id="0" w:name="_GoBack"/>
-      <w:bookmarkEnd w:id="0"/>
+      </w:pPr>
+      <w:r>
+        <w:rPr>
+          <w:lang w:val="en-GB"/>
+        </w:rPr>
+        <w:tab/>
+        <w:t>We used the feedback from these tests to include visible scrollbars and revise the grid view to allow slightly larger buttons and thus larger font sizes.</w:t>
+      </w:r>
     </w:p>
     <w:p>
       <w:pPr>
@@ -5091,14 +5835,14 @@
           <w:sz w:val="20"/>
           <w:szCs w:val="19"/>
         </w:rPr>
-        <w:t xml:space="preserve">Usability testing </w:t>
-      </w:r>
-      <w:r>
-        <w:rPr>
-          <w:sz w:val="20"/>
-          <w:szCs w:val="19"/>
-        </w:rPr>
-        <w:t>with the user group was performed exclusively on the application, as the target audience for the website is a computing professional.</w:t>
+        <w:t>Usability testing with the user group was performed exclusively on the application, as the target audience for the website is a computing professional.</w:t>
+      </w:r>
+      <w:r>
+        <w:rPr>
+          <w:sz w:val="20"/>
+          <w:szCs w:val="19"/>
+        </w:rPr>
+        <w:t xml:space="preserve"> The usability analysis for the website was created in cooperation with Kurtis, who inserted the bulk of the preliminary data.</w:t>
       </w:r>
     </w:p>
     <w:p>
@@ -5167,14 +5911,14 @@
           <w:sz w:val="20"/>
           <w:szCs w:val="19"/>
         </w:rPr>
-        <w:t xml:space="preserve"> a potato plant given only a picture of a symptom</w:t>
-      </w:r>
-      <w:r>
-        <w:rPr>
-          <w:sz w:val="20"/>
-          <w:szCs w:val="19"/>
-        </w:rPr>
-        <w:t xml:space="preserve"> or pest</w:t>
+        <w:t xml:space="preserve"> a potato plant given only a picture</w:t>
+      </w:r>
+      <w:r>
+        <w:rPr>
+          <w:sz w:val="20"/>
+          <w:szCs w:val="19"/>
+        </w:rPr>
+        <w:t xml:space="preserve"> and short description of the problem</w:t>
       </w:r>
       <w:r>
         <w:rPr>
@@ -5188,7 +5932,29 @@
           <w:sz w:val="20"/>
           <w:szCs w:val="19"/>
         </w:rPr>
-        <w:t xml:space="preserve">Therefore the ease of learning for the application is probably the best is could be, given it took the subjects less than one minute to understand and work with the application. While we produced a video which serves as a step-for-step guide to the application, we think it is absolutely possible to learn the functioning of the application from trial and error. </w:t>
+        <w:t xml:space="preserve">Therefore the ease of learning for the application is </w:t>
+      </w:r>
+      <w:r>
+        <w:rPr>
+          <w:sz w:val="20"/>
+          <w:szCs w:val="19"/>
+        </w:rPr>
+        <w:t>ideal</w:t>
+      </w:r>
+      <w:r>
+        <w:rPr>
+          <w:sz w:val="20"/>
+          <w:szCs w:val="19"/>
+        </w:rPr>
+        <w:t xml:space="preserve">, </w:t>
+      </w:r>
+      <w:r>
+        <w:rPr>
+          <w:sz w:val="20"/>
+          <w:szCs w:val="19"/>
+        </w:rPr>
+        <w:lastRenderedPageBreak/>
+        <w:t xml:space="preserve">given it took the subjects less than one minute to understand and work with the application. While we produced a video which serves as a step-for-step guide to the application, we think it is absolutely possible to learn the functioning of the application from trial and error. </w:t>
       </w:r>
     </w:p>
     <w:p>
@@ -5247,7 +6013,22 @@
           <w:sz w:val="20"/>
           <w:szCs w:val="19"/>
         </w:rPr>
-        <w:t xml:space="preserve">We believe that the efficiency of use of the menu is both on a very high level, and still open for optimization, as the menu structure can be changed within the database at any time, and even cases of multiple symptoms for the same pest or disease are taken care of in an intuitive way. The efficiency the use can still be further enhanced through the use of pictures in the menu options, and maybe a colour coding of colour symptom options. </w:t>
+        <w:t xml:space="preserve">We believe that the efficiency of use of the menu is both on a very high level, and still open for optimization, as the menu structure can be changed within the database at any time, and even cases of multiple symptoms for the same pest or disease are taken care of in an intuitive way. </w:t>
+      </w:r>
+      <w:r>
+        <w:rPr>
+          <w:color w:val="FF0000"/>
+          <w:sz w:val="20"/>
+          <w:szCs w:val="19"/>
+        </w:rPr>
+        <w:t>The efficiency the use can still be further enhanced through the use of pictures in the menu options,</w:t>
+      </w:r>
+      <w:r>
+        <w:rPr>
+          <w:sz w:val="20"/>
+          <w:szCs w:val="19"/>
+        </w:rPr>
+        <w:t xml:space="preserve"> and maybe a colour coding of colour symptom options. </w:t>
       </w:r>
     </w:p>
     <w:p>
@@ -5266,15 +6047,7 @@
           <w:sz w:val="20"/>
           <w:szCs w:val="19"/>
         </w:rPr>
-        <w:t xml:space="preserve">We are certain that a farmer, regardless of experience, will appreciate the presence of the application as a diagnosis </w:t>
-      </w:r>
-      <w:r>
-        <w:rPr>
-          <w:sz w:val="20"/>
-          <w:szCs w:val="19"/>
-        </w:rPr>
-        <w:lastRenderedPageBreak/>
-        <w:t xml:space="preserve">tool. While a given farmer may know most of the common diseases from experience, it is likely a </w:t>
+        <w:t xml:space="preserve">We are certain that a farmer, regardless of experience, will appreciate the presence of the application as a diagnosis tool. While a given farmer may know most of the common diseases from experience, it is likely a </w:t>
       </w:r>
       <w:r>
         <w:rPr>
@@ -5291,16 +6064,68 @@
         <w:ind w:firstLine="173"/>
         <w:jc w:val="both"/>
         <w:rPr>
-          <w:sz w:val="20"/>
-          <w:szCs w:val="19"/>
-        </w:rPr>
-      </w:pPr>
-      <w:r>
-        <w:rPr>
-          <w:sz w:val="20"/>
-          <w:szCs w:val="19"/>
-        </w:rPr>
-        <w:t xml:space="preserve">The error frequency for the application is relatively high at the moment, given a total of 4 false navigations during the second run of each test subject. The test subjects were usually immediately aware of the false diagnostic through the pictures given in the information page, which may be reduced through the further use of images in the menu layers. This means that although the error frequency might be relatively high, the user can always use the back button to return to the navigation menu through which a different symptom-path can be chosen. The assumption for error frequency is, that if there was an average of one error on a sample size of 20 diseases, then there will likely be 5 errors on a sample size of 100 diseases. This error amount could be brought back down to 1 or even 0 with the use of menu-images. </w:t>
+          <w:color w:val="FF0000"/>
+          <w:sz w:val="20"/>
+          <w:szCs w:val="19"/>
+        </w:rPr>
+      </w:pPr>
+      <w:r>
+        <w:rPr>
+          <w:sz w:val="20"/>
+          <w:szCs w:val="19"/>
+        </w:rPr>
+        <w:t xml:space="preserve">The error frequency for the application is relatively high at the moment, given </w:t>
+      </w:r>
+      <w:r>
+        <w:rPr>
+          <w:sz w:val="20"/>
+          <w:szCs w:val="19"/>
+        </w:rPr>
+        <w:t>an</w:t>
+      </w:r>
+      <w:r>
+        <w:rPr>
+          <w:sz w:val="20"/>
+          <w:szCs w:val="19"/>
+        </w:rPr>
+        <w:t xml:space="preserve"> </w:t>
+      </w:r>
+      <w:r>
+        <w:rPr>
+          <w:sz w:val="20"/>
+          <w:szCs w:val="19"/>
+        </w:rPr>
+        <w:t>average of 1 false navigation</w:t>
+      </w:r>
+      <w:r>
+        <w:rPr>
+          <w:sz w:val="20"/>
+          <w:szCs w:val="19"/>
+        </w:rPr>
+        <w:t xml:space="preserve"> during the second run of each test subject. The test subjects were usually immediately aware of the false diagnostic through the pictures given in the information page, </w:t>
+      </w:r>
+      <w:r>
+        <w:rPr>
+          <w:color w:val="FF0000"/>
+          <w:sz w:val="20"/>
+          <w:szCs w:val="19"/>
+        </w:rPr>
+        <w:t>which may be reduced through the further use of images in the menu layers</w:t>
+      </w:r>
+      <w:r>
+        <w:rPr>
+          <w:sz w:val="20"/>
+          <w:szCs w:val="19"/>
+        </w:rPr>
+        <w:t>. This means that although the error frequency might be relatively high, the user can always use the back button to return to the navigation menu through which a different symptom-path can be chosen. The assumption for error frequency is, that if there was an average of one error on a sample size of 20 diseases, then there will likely be 5 errors on a sample size of 100 diseases</w:t>
+      </w:r>
+      <w:r>
+        <w:rPr>
+          <w:color w:val="FF0000"/>
+          <w:sz w:val="20"/>
+          <w:szCs w:val="19"/>
+        </w:rPr>
+        <w:t xml:space="preserve">. This error amount could be brought back down to 1 or even 0 with the use of menu-images. </w:t>
       </w:r>
     </w:p>
     <w:p>
@@ -5351,21 +6176,29 @@
           <w:sz w:val="20"/>
           <w:szCs w:val="19"/>
         </w:rPr>
-        <w:t xml:space="preserve">The greatest unexpected complication </w:t>
-      </w:r>
-      <w:r>
-        <w:rPr>
-          <w:sz w:val="20"/>
-          <w:szCs w:val="19"/>
-        </w:rPr>
-        <w:t xml:space="preserve">when working with the website </w:t>
-      </w:r>
-      <w:r>
-        <w:rPr>
-          <w:sz w:val="20"/>
-          <w:szCs w:val="19"/>
-        </w:rPr>
-        <w:t>was the insertion of data into the database. While the data was provided entirely by the James Hutton Institute, the insertion proved difficult due to the creation of the symptom-based-decision-tree, which had to be created within the symptoms table of the database. This task was only accomplished after we laid out the different diseases and symptoms and created a physical decision tree after which we could model in the database. This will likely be a consistent problem for future additions to the database, as the website interface does not provide a graphical representation of the data yet. The solution to this complication could be to offer a graphical representation of the decision tree on the website allowing the insertion of nodes and menus graphically, or to provide a digital map of the decision tree as a visual aid. While the former could be implemented in the future, the latter proved to work well during the insertion of the primary data. A third possible solution for the addition of data to the decision tree, is a smartphone application which allows the insertion of menus into the app directly, creates the xml representation of the decision tree from the menu structure, and updates the database accordingly. It w</w:t>
+        <w:t xml:space="preserve">The greatest unexpected complication when working with the website was the insertion of data into the database. While the data was provided entirely by the James Hutton Institute, the insertion proved difficult due to the creation of the symptom-based-decision-tree, which had to be created within the symptoms table of the database. This task was only accomplished after we laid out the different diseases and symptoms and created a physical decision tree after </w:t>
+      </w:r>
+      <w:r>
+        <w:rPr>
+          <w:sz w:val="20"/>
+          <w:szCs w:val="19"/>
+        </w:rPr>
+        <w:lastRenderedPageBreak/>
+        <w:t xml:space="preserve">which we could model in the database. This will likely be a consistent problem for future additions to the database, as the website interface does not </w:t>
+      </w:r>
+      <w:r>
+        <w:rPr>
+          <w:sz w:val="20"/>
+          <w:szCs w:val="19"/>
+        </w:rPr>
+        <w:t xml:space="preserve">currently </w:t>
+      </w:r>
+      <w:r>
+        <w:rPr>
+          <w:sz w:val="20"/>
+          <w:szCs w:val="19"/>
+        </w:rPr>
+        <w:t>provide a graphical representation of the data. The solution to this complication could be to offer a graphical representation of the decision tree on the website allowing the insertion of nodes and menus graphically, or to provide a digital map of the decision tree as a visual aid. While the former could be implemented in the future, the latter proved to work well during the insertion of the primary data. A third possible solution for the addition of data to the decision tree, is a smartphone application which allows the insertion of menus into the app directly, creates the xml representation of the decision tree from the menu structure, and updates the database accordingly. It w</w:t>
       </w:r>
       <w:r>
         <w:rPr>
@@ -5379,7 +6212,21 @@
           <w:sz w:val="20"/>
           <w:szCs w:val="19"/>
         </w:rPr>
-        <w:t>s deemed too complicated though, as the web site already exists and could be altered easily to facilitate edits.</w:t>
+        <w:t xml:space="preserve">s deemed too complicated </w:t>
+      </w:r>
+      <w:r>
+        <w:rPr>
+          <w:sz w:val="20"/>
+          <w:szCs w:val="19"/>
+        </w:rPr>
+        <w:t xml:space="preserve">for this sprint </w:t>
+      </w:r>
+      <w:r>
+        <w:rPr>
+          <w:sz w:val="20"/>
+          <w:szCs w:val="19"/>
+        </w:rPr>
+        <w:t>though, as the web site already exists and could be altered easily to facilitate edits.</w:t>
       </w:r>
     </w:p>
     <w:p>
@@ -5398,7 +6245,14 @@
           <w:sz w:val="20"/>
           <w:szCs w:val="19"/>
         </w:rPr>
-        <w:t xml:space="preserve">We concluded that the simple adding, editing and deleting functions of the website were as simple and intuitive as possible. The menus guide the user directly to the desired options and </w:t>
+        <w:t xml:space="preserve">We concluded that the simple adding, editing and deleting functions of the website were as intuitive as possible. The menus guide the user directly to the desired options and </w:t>
+      </w:r>
+      <w:r>
+        <w:rPr>
+          <w:sz w:val="20"/>
+          <w:szCs w:val="19"/>
+        </w:rPr>
+        <w:t>avoid unnecessary confusion.</w:t>
       </w:r>
     </w:p>
     <w:p>
@@ -5475,7 +6329,21 @@
           <w:sz w:val="20"/>
           <w:szCs w:val="19"/>
         </w:rPr>
-        <w:t xml:space="preserve">The most basic efficiency feature is the use of a decision tree to be enable the user to filter irrelevant diseases and pests leaving only a short list for the user to choose from. The relationship between the number of diseases and pests is logarithmic, therefore the number of menus and submenus will only increase slightly when the app is scaled to the planned 100 entries. </w:t>
+        <w:t xml:space="preserve">The most basic efficiency feature is the use of a decision tree to enable the user to filter irrelevant diseases and pests leaving only a short list for the user to choose from. The relationship between the number of diseases and pests is logarithmic, therefore the number of menus and submenus will only increase slightly when the app is scaled to the </w:t>
+      </w:r>
+      <w:r>
+        <w:rPr>
+          <w:sz w:val="20"/>
+          <w:szCs w:val="19"/>
+        </w:rPr>
+        <w:t>anticipated</w:t>
+      </w:r>
+      <w:r>
+        <w:rPr>
+          <w:sz w:val="20"/>
+          <w:szCs w:val="19"/>
+        </w:rPr>
+        <w:t xml:space="preserve"> 100 entries. </w:t>
       </w:r>
     </w:p>
     <w:p>
@@ -5508,7 +6376,35 @@
           <w:sz w:val="20"/>
           <w:szCs w:val="19"/>
         </w:rPr>
-        <w:t xml:space="preserve"> connections. This would have been especially annoying if the update was minor. </w:t>
+        <w:t xml:space="preserve"> connections. This would have been especially annoying if the update was </w:t>
+      </w:r>
+      <w:r>
+        <w:rPr>
+          <w:sz w:val="20"/>
+          <w:szCs w:val="19"/>
+        </w:rPr>
+        <w:t xml:space="preserve">a </w:t>
+      </w:r>
+      <w:r>
+        <w:rPr>
+          <w:sz w:val="20"/>
+          <w:szCs w:val="19"/>
+        </w:rPr>
+        <w:t>minor</w:t>
+      </w:r>
+      <w:r>
+        <w:rPr>
+          <w:sz w:val="20"/>
+          <w:szCs w:val="19"/>
+        </w:rPr>
+        <w:t xml:space="preserve"> one</w:t>
+      </w:r>
+      <w:r>
+        <w:rPr>
+          <w:sz w:val="20"/>
+          <w:szCs w:val="19"/>
+        </w:rPr>
+        <w:t xml:space="preserve">. </w:t>
       </w:r>
     </w:p>
     <w:p>
@@ -5555,7 +6451,21 @@
           <w:sz w:val="20"/>
           <w:szCs w:val="19"/>
         </w:rPr>
-        <w:t xml:space="preserve">only have to download the changes made to the dataset. </w:t>
+        <w:t>only have to download the changes made to the dataset</w:t>
+      </w:r>
+      <w:r>
+        <w:rPr>
+          <w:sz w:val="20"/>
+          <w:szCs w:val="19"/>
+        </w:rPr>
+        <w:t xml:space="preserve"> since the last successful update</w:t>
+      </w:r>
+      <w:r>
+        <w:rPr>
+          <w:sz w:val="20"/>
+          <w:szCs w:val="19"/>
+        </w:rPr>
+        <w:t xml:space="preserve">. </w:t>
       </w:r>
     </w:p>
     <w:p>
@@ -5661,7 +6571,16 @@
           <w:sz w:val="20"/>
           <w:szCs w:val="19"/>
         </w:rPr>
-        <w:t xml:space="preserve">implementation decisions, lessons learnt during the course of the project and an evaluation (with </w:t>
+        <w:t xml:space="preserve">implementation decisions, lessons learnt during the course </w:t>
+      </w:r>
+      <w:r>
+        <w:rPr>
+          <w:color w:val="FF0000"/>
+          <w:sz w:val="20"/>
+          <w:szCs w:val="19"/>
+        </w:rPr>
+        <w:lastRenderedPageBreak/>
+        <w:t xml:space="preserve">of the project and an evaluation (with </w:t>
       </w:r>
       <w:r>
         <w:rPr>
@@ -5735,7 +6654,21 @@
           <w:sz w:val="20"/>
           <w:szCs w:val="19"/>
         </w:rPr>
-        <w:t xml:space="preserve">The design it optimized to allow quick navigation </w:t>
+        <w:t>Th</w:t>
+      </w:r>
+      <w:r>
+        <w:rPr>
+          <w:sz w:val="20"/>
+          <w:szCs w:val="19"/>
+        </w:rPr>
+        <w:t>e design is</w:t>
+      </w:r>
+      <w:r>
+        <w:rPr>
+          <w:sz w:val="20"/>
+          <w:szCs w:val="19"/>
+        </w:rPr>
+        <w:t xml:space="preserve"> optimized to allow quick navigation </w:t>
       </w:r>
       <w:r>
         <w:rPr>
@@ -5749,7 +6682,21 @@
           <w:sz w:val="20"/>
           <w:szCs w:val="19"/>
         </w:rPr>
-        <w:t xml:space="preserve">The application runs on all devices with the latest or related Android Operating System (OS) versions, meaning it will be able to run on most existing devices without reconfigurations and the devices themselves will be of the cheapest category thanks to the open source nature of the Android OS. </w:t>
+        <w:t xml:space="preserve">The application runs on all devices with the latest or </w:t>
+      </w:r>
+      <w:r>
+        <w:rPr>
+          <w:sz w:val="20"/>
+          <w:szCs w:val="19"/>
+        </w:rPr>
+        <w:t>version-</w:t>
+      </w:r>
+      <w:r>
+        <w:rPr>
+          <w:sz w:val="20"/>
+          <w:szCs w:val="19"/>
+        </w:rPr>
+        <w:t xml:space="preserve">related Android Operating System (OS) versions, meaning it will be able to run on most existing devices without reconfigurations and the devices themselves will be of the cheapest category thanks to the open source nature of the Android OS. </w:t>
       </w:r>
     </w:p>
     <w:p>
@@ -5768,16 +6715,10 @@
           <w:szCs w:val="19"/>
         </w:rPr>
         <w:tab/>
-        <w:t xml:space="preserve">While the app works correctly under lab circumstances, the main point of criticism is the update functionality. While it is very sophisticated as it is, any error during the connection will currently require a completely new download of the data. Also, if the user first acquires the application, it will be empty. The user has to update the data </w:t>
-      </w:r>
-      <w:r>
-        <w:rPr>
-          <w:sz w:val="20"/>
-          <w:szCs w:val="19"/>
-        </w:rPr>
-        <w:lastRenderedPageBreak/>
-        <w:t xml:space="preserve">when first running the application, meaning that a potential cold start and initial use in the field will be deemed unsuccessful as the data will not be present in the store version. </w:t>
-      </w:r>
+        <w:t xml:space="preserve">While the app works correctly under lab circumstances, the main point of criticism is the update functionality. While it is very sophisticated as it is, any error during the connection will currently require a completely new download of the data. Also, if the user first acquires the application, it will be empty. The user has to update the data when first running the application, meaning that a potential cold start and initial use in the field will be deemed unsuccessful as the data will not be present in the store version. </w:t>
+      </w:r>
+      <w:bookmarkStart w:id="0" w:name="_GoBack"/>
+      <w:bookmarkEnd w:id="0"/>
     </w:p>
     <w:p>
       <w:pPr>

</xml_diff>

<commit_message>
Added a submission folder. Report just needs screenshots
</commit_message>
<xml_diff>
--- a/Paperwork/Final Potato Report.docx
+++ b/Paperwork/Final Potato Report.docx
@@ -113,7 +113,47 @@
                 <w:sz w:val="22"/>
                 <w:lang w:val="en-GB"/>
               </w:rPr>
-              <w:t>Stephanie Lee, Thomas Butterwith, Kurtis Mulgrew, Ron Schoenberg</w:t>
+              <w:t xml:space="preserve">Stephanie Lee, Thomas </w:t>
+            </w:r>
+            <w:proofErr w:type="spellStart"/>
+            <w:r>
+              <w:rPr>
+                <w:rFonts w:ascii="Times New Roman Bold" w:hAnsi="Times New Roman Bold"/>
+                <w:b/>
+                <w:sz w:val="22"/>
+                <w:lang w:val="en-GB"/>
+              </w:rPr>
+              <w:t>Butterwith</w:t>
+            </w:r>
+            <w:proofErr w:type="spellEnd"/>
+            <w:r>
+              <w:rPr>
+                <w:rFonts w:ascii="Times New Roman Bold" w:hAnsi="Times New Roman Bold"/>
+                <w:b/>
+                <w:sz w:val="22"/>
+                <w:lang w:val="en-GB"/>
+              </w:rPr>
+              <w:t xml:space="preserve">, Kurtis </w:t>
+            </w:r>
+            <w:proofErr w:type="spellStart"/>
+            <w:r>
+              <w:rPr>
+                <w:rFonts w:ascii="Times New Roman Bold" w:hAnsi="Times New Roman Bold"/>
+                <w:b/>
+                <w:sz w:val="22"/>
+                <w:lang w:val="en-GB"/>
+              </w:rPr>
+              <w:t>Mulgrew</w:t>
+            </w:r>
+            <w:proofErr w:type="spellEnd"/>
+            <w:r>
+              <w:rPr>
+                <w:rFonts w:ascii="Times New Roman Bold" w:hAnsi="Times New Roman Bold"/>
+                <w:b/>
+                <w:sz w:val="22"/>
+                <w:lang w:val="en-GB"/>
+              </w:rPr>
+              <w:t>, Ron Schoenberg</w:t>
             </w:r>
           </w:p>
           <w:p>
@@ -171,7 +211,27 @@
                 <w:sz w:val="22"/>
                 <w:lang w:val="en-GB"/>
               </w:rPr>
-              <w:t>BSc (Hons) Applied Computing</w:t>
+              <w:t>BSc (</w:t>
+            </w:r>
+            <w:proofErr w:type="spellStart"/>
+            <w:r>
+              <w:rPr>
+                <w:rFonts w:ascii="Times New Roman Bold" w:hAnsi="Times New Roman Bold"/>
+                <w:b/>
+                <w:sz w:val="22"/>
+                <w:lang w:val="en-GB"/>
+              </w:rPr>
+              <w:t>Hons</w:t>
+            </w:r>
+            <w:proofErr w:type="spellEnd"/>
+            <w:r>
+              <w:rPr>
+                <w:rFonts w:ascii="Times New Roman Bold" w:hAnsi="Times New Roman Bold"/>
+                <w:b/>
+                <w:sz w:val="22"/>
+                <w:lang w:val="en-GB"/>
+              </w:rPr>
+              <w:t>) Applied Computing</w:t>
             </w:r>
           </w:p>
           <w:p>
@@ -222,6 +282,7 @@
                 <w:lang w:val="en-GB"/>
               </w:rPr>
             </w:pPr>
+            <w:proofErr w:type="spellStart"/>
             <w:r>
               <w:rPr>
                 <w:rFonts w:ascii="Times New Roman Bold" w:hAnsi="Times New Roman Bold"/>
@@ -229,7 +290,17 @@
                 <w:sz w:val="22"/>
                 <w:lang w:val="en-GB"/>
               </w:rPr>
-              <w:t xml:space="preserve">Prof. </w:t>
+              <w:t>Prof.</w:t>
+            </w:r>
+            <w:proofErr w:type="spellEnd"/>
+            <w:r>
+              <w:rPr>
+                <w:rFonts w:ascii="Times New Roman Bold" w:hAnsi="Times New Roman Bold"/>
+                <w:b/>
+                <w:sz w:val="22"/>
+                <w:lang w:val="en-GB"/>
+              </w:rPr>
+              <w:t xml:space="preserve"> </w:t>
             </w:r>
             <w:r>
               <w:rPr>
@@ -238,7 +309,17 @@
                 <w:sz w:val="22"/>
                 <w:lang w:val="en-GB"/>
               </w:rPr>
-              <w:t>John Arnot</w:t>
+              <w:t xml:space="preserve">John </w:t>
+            </w:r>
+            <w:proofErr w:type="spellStart"/>
+            <w:r>
+              <w:rPr>
+                <w:rFonts w:ascii="Times New Roman Bold" w:hAnsi="Times New Roman Bold"/>
+                <w:b/>
+                <w:sz w:val="22"/>
+                <w:lang w:val="en-GB"/>
+              </w:rPr>
+              <w:t>Arnot</w:t>
             </w:r>
             <w:r>
               <w:rPr>
@@ -249,6 +330,7 @@
               </w:rPr>
               <w:t>t</w:t>
             </w:r>
+            <w:proofErr w:type="spellEnd"/>
           </w:p>
           <w:p>
             <w:pPr>
@@ -308,6 +390,7 @@
         <w:ind w:right="51"/>
         <w:rPr>
           <w:b/>
+          <w:lang w:val="en-GB"/>
         </w:rPr>
         <w:sectPr>
           <w:type w:val="continuous"/>
@@ -1101,13 +1184,7 @@
         <w:rPr>
           <w:lang w:val="en-GB"/>
         </w:rPr>
-        <w:t xml:space="preserve">fixed and </w:t>
-      </w:r>
-      <w:r>
-        <w:rPr>
-          <w:lang w:val="en-GB"/>
-        </w:rPr>
-        <w:t>updates</w:t>
+        <w:t>fixed and updates</w:t>
       </w:r>
       <w:r>
         <w:rPr>
@@ -1232,8 +1309,14 @@
     <w:p>
       <w:pPr>
         <w:pStyle w:val="Heading2"/>
-      </w:pPr>
-      <w:r>
+        <w:rPr>
+          <w:lang w:val="en-GB"/>
+        </w:rPr>
+      </w:pPr>
+      <w:r>
+        <w:rPr>
+          <w:lang w:val="en-GB"/>
+        </w:rPr>
         <w:t>Problem Specification</w:t>
       </w:r>
     </w:p>
@@ -1310,8 +1393,14 @@
     <w:p>
       <w:pPr>
         <w:pStyle w:val="Heading2"/>
-      </w:pPr>
-      <w:r>
+        <w:rPr>
+          <w:lang w:val="en-GB"/>
+        </w:rPr>
+      </w:pPr>
+      <w:r>
+        <w:rPr>
+          <w:lang w:val="en-GB"/>
+        </w:rPr>
         <w:t>Problem Specification Explanation</w:t>
       </w:r>
     </w:p>
@@ -1326,19 +1415,27 @@
         <w:rPr>
           <w:lang w:val="en-GB" w:eastAsia="en-US"/>
         </w:rPr>
-        <w:t xml:space="preserve">The problem specification was concluded upon on the basis of Prof. </w:t>
-      </w:r>
-      <w:r>
-        <w:rPr>
-          <w:lang w:val="en-GB"/>
-        </w:rPr>
-        <w:t xml:space="preserve">Lesley </w:t>
-      </w:r>
-      <w:r>
-        <w:rPr>
-          <w:lang w:val="en-GB"/>
-        </w:rPr>
-        <w:t xml:space="preserve">Torrance’ description of the economic, social and technological situation in Malawi, Africa and Europe. Based on the focus on Malawi for this project, it was concluded that </w:t>
+        <w:t xml:space="preserve">The problem specification was concluded upon on the basis of </w:t>
+      </w:r>
+      <w:proofErr w:type="spellStart"/>
+      <w:r>
+        <w:rPr>
+          <w:lang w:val="en-GB" w:eastAsia="en-US"/>
+        </w:rPr>
+        <w:t>Prof.</w:t>
+      </w:r>
+      <w:proofErr w:type="spellEnd"/>
+      <w:r>
+        <w:rPr>
+          <w:lang w:val="en-GB" w:eastAsia="en-US"/>
+        </w:rPr>
+        <w:t xml:space="preserve"> </w:t>
+      </w:r>
+      <w:r>
+        <w:rPr>
+          <w:lang w:val="en-GB"/>
+        </w:rPr>
+        <w:t xml:space="preserve">Lesley Torrance’ description of the economic, social and technological situation in Malawi, Africa and Europe. Based on the focus on Malawi for this project, it was concluded that </w:t>
       </w:r>
       <w:r>
         <w:rPr>
@@ -1362,8 +1459,14 @@
     <w:p>
       <w:pPr>
         <w:pStyle w:val="Heading2"/>
-      </w:pPr>
-      <w:r>
+        <w:rPr>
+          <w:lang w:val="en-GB"/>
+        </w:rPr>
+      </w:pPr>
+      <w:r>
+        <w:rPr>
+          <w:lang w:val="en-GB"/>
+        </w:rPr>
         <w:lastRenderedPageBreak/>
         <w:t>Requirements Gathering</w:t>
       </w:r>
@@ -1425,19 +1528,7 @@
         <w:rPr>
           <w:lang w:val="en-GB"/>
         </w:rPr>
-        <w:t xml:space="preserve">After a group evaluation phase, in which we analysed the feasibility of the requirements, we came back to </w:t>
-      </w:r>
-      <w:r>
-        <w:rPr>
-          <w:lang w:val="en-GB"/>
-        </w:rPr>
-        <w:t>Professor Torrance</w:t>
-      </w:r>
-      <w:r>
-        <w:rPr>
-          <w:lang w:val="en-GB"/>
-        </w:rPr>
-        <w:t xml:space="preserve"> with our requirements list. We reiterated the requirements and explained the planned product, which would fulfil the important requirements. An important step in this process was to clearly show rejected requirements such as speech and visual recognition, as they would not have been feasible within the project timespan. </w:t>
+        <w:t xml:space="preserve">After a group evaluation phase, in which we analysed the feasibility of the requirements, we came back to Professor Torrance with our requirements list. We reiterated the requirements and explained the planned product, which would fulfil the important requirements. An important step in this process was to clearly show rejected requirements such as speech and visual recognition, as they would not have been feasible within the project timespan. </w:t>
       </w:r>
     </w:p>
     <w:p>
@@ -1517,8 +1608,14 @@
     <w:p>
       <w:pPr>
         <w:pStyle w:val="Heading2"/>
-      </w:pPr>
-      <w:r>
+        <w:rPr>
+          <w:lang w:val="en-GB"/>
+        </w:rPr>
+      </w:pPr>
+      <w:r>
+        <w:rPr>
+          <w:lang w:val="en-GB"/>
+        </w:rPr>
         <w:t>Initial Work Schedule</w:t>
       </w:r>
     </w:p>
@@ -1882,8 +1979,14 @@
     <w:p>
       <w:pPr>
         <w:pStyle w:val="Heading2"/>
-      </w:pPr>
-      <w:r>
+        <w:rPr>
+          <w:lang w:val="en-GB"/>
+        </w:rPr>
+      </w:pPr>
+      <w:r>
+        <w:rPr>
+          <w:lang w:val="en-GB"/>
+        </w:rPr>
         <w:t>Design Considerations</w:t>
       </w:r>
     </w:p>
@@ -2074,13 +2177,7 @@
         <w:rPr>
           <w:lang w:val="en-GB"/>
         </w:rPr>
-        <w:t>buggy and untested products.</w:t>
-      </w:r>
-      <w:r>
-        <w:rPr>
-          <w:lang w:val="en-GB"/>
-        </w:rPr>
-        <w:t xml:space="preserve"> From </w:t>
+        <w:t xml:space="preserve">buggy and untested products. From </w:t>
       </w:r>
       <w:r>
         <w:rPr>
@@ -2117,11 +2214,20 @@
     <w:p>
       <w:pPr>
         <w:pStyle w:val="Heading2"/>
-      </w:pPr>
-      <w:r>
+        <w:rPr>
+          <w:lang w:val="en-GB"/>
+        </w:rPr>
+      </w:pPr>
+      <w:r>
+        <w:rPr>
+          <w:lang w:val="en-GB"/>
+        </w:rPr>
         <w:t xml:space="preserve">The </w:t>
       </w:r>
       <w:r>
+        <w:rPr>
+          <w:lang w:val="en-GB"/>
+        </w:rPr>
         <w:t>Data</w:t>
       </w:r>
     </w:p>
@@ -2293,14 +2399,26 @@
     <w:p>
       <w:pPr>
         <w:pStyle w:val="Heading2"/>
-      </w:pPr>
-      <w:r>
+        <w:rPr>
+          <w:lang w:val="en-GB"/>
+        </w:rPr>
+      </w:pPr>
+      <w:r>
+        <w:rPr>
+          <w:lang w:val="en-GB"/>
+        </w:rPr>
         <w:t xml:space="preserve">The </w:t>
       </w:r>
       <w:r>
+        <w:rPr>
+          <w:lang w:val="en-GB"/>
+        </w:rPr>
         <w:t>W</w:t>
       </w:r>
       <w:r>
+        <w:rPr>
+          <w:lang w:val="en-GB"/>
+        </w:rPr>
         <w:t>ebsite</w:t>
       </w:r>
     </w:p>
@@ -2541,8 +2659,14 @@
     <w:p>
       <w:pPr>
         <w:pStyle w:val="Heading2"/>
-      </w:pPr>
-      <w:r>
+        <w:rPr>
+          <w:lang w:val="en-GB"/>
+        </w:rPr>
+      </w:pPr>
+      <w:r>
+        <w:rPr>
+          <w:lang w:val="en-GB"/>
+        </w:rPr>
         <w:t>The Application</w:t>
       </w:r>
     </w:p>
@@ -2819,7 +2943,21 @@
         <w:rPr>
           <w:lang w:val="en-GB"/>
         </w:rPr>
-        <w:t xml:space="preserve">. This detail page features all the data given from Prof. Lesley </w:t>
+        <w:t xml:space="preserve">. This detail page features all the data given from </w:t>
+      </w:r>
+      <w:proofErr w:type="spellStart"/>
+      <w:r>
+        <w:rPr>
+          <w:lang w:val="en-GB"/>
+        </w:rPr>
+        <w:t>Prof.</w:t>
+      </w:r>
+      <w:proofErr w:type="spellEnd"/>
+      <w:r>
+        <w:rPr>
+          <w:lang w:val="en-GB"/>
+        </w:rPr>
+        <w:t xml:space="preserve"> Lesley </w:t>
       </w:r>
       <w:r>
         <w:rPr>
@@ -2879,7 +3017,7 @@
         <w:rPr>
           <w:noProof/>
           <w:color w:val="FF0000"/>
-          <w:lang w:val="en-US" w:eastAsia="en-US"/>
+          <w:lang w:val="en-GB" w:eastAsia="en-US"/>
         </w:rPr>
         <w:lastRenderedPageBreak/>
         <w:drawing>
@@ -3060,8 +3198,14 @@
     <w:p>
       <w:pPr>
         <w:pStyle w:val="Heading2"/>
-      </w:pPr>
-      <w:r>
+        <w:rPr>
+          <w:lang w:val="en-GB"/>
+        </w:rPr>
+      </w:pPr>
+      <w:r>
+        <w:rPr>
+          <w:lang w:val="en-GB"/>
+        </w:rPr>
         <w:t>The Update Function</w:t>
       </w:r>
     </w:p>
@@ -3241,8 +3385,14 @@
     <w:p>
       <w:pPr>
         <w:pStyle w:val="Heading2"/>
-      </w:pPr>
-      <w:r>
+        <w:rPr>
+          <w:lang w:val="en-GB"/>
+        </w:rPr>
+      </w:pPr>
+      <w:r>
+        <w:rPr>
+          <w:lang w:val="en-GB"/>
+        </w:rPr>
         <w:t>Implementation</w:t>
       </w:r>
     </w:p>
@@ -3360,7 +3510,7 @@
         <w:rPr>
           <w:noProof/>
           <w:color w:val="C00000"/>
-          <w:lang w:val="en-US" w:eastAsia="en-US"/>
+          <w:lang w:val="en-GB" w:eastAsia="en-US"/>
         </w:rPr>
         <w:drawing>
           <wp:inline distT="0" distB="0" distL="0" distR="0" wp14:anchorId="46C00896" wp14:editId="5016306B">
@@ -3442,70 +3592,6 @@
       <w:pPr>
         <w:jc w:val="center"/>
         <w:rPr>
-          <w:color w:val="C00000"/>
-          <w:lang w:val="en-GB"/>
-        </w:rPr>
-      </w:pPr>
-      <w:r>
-        <w:rPr>
-          <w:color w:val="C00000"/>
-          <w:lang w:val="en-GB"/>
-        </w:rPr>
-        <w:t>INSERT SCREENSHOT OF PAGE</w:t>
-      </w:r>
-    </w:p>
-    <w:p>
-      <w:pPr>
-        <w:jc w:val="center"/>
-        <w:rPr>
-          <w:lang w:val="en-GB"/>
-        </w:rPr>
-      </w:pPr>
-      <w:r>
-        <w:rPr>
-          <w:lang w:val="en-GB"/>
-        </w:rPr>
-        <w:t>Figure 3.</w:t>
-      </w:r>
-      <w:r>
-        <w:rPr>
-          <w:lang w:val="en-GB"/>
-        </w:rPr>
-        <w:t xml:space="preserve"> Initial Content Manipulation page</w:t>
-      </w:r>
-    </w:p>
-    <w:p>
-      <w:pPr>
-        <w:rPr>
-          <w:lang w:val="en-GB"/>
-        </w:rPr>
-      </w:pPr>
-    </w:p>
-    <w:p>
-      <w:pPr>
-        <w:ind w:firstLine="173"/>
-        <w:rPr>
-          <w:lang w:val="en-GB"/>
-        </w:rPr>
-      </w:pPr>
-      <w:r>
-        <w:rPr>
-          <w:lang w:val="en-GB"/>
-        </w:rPr>
-        <w:t>Figures 4 and 5 show the finished and functional website with an appropriate design and layout for data manipulation:</w:t>
-      </w:r>
-    </w:p>
-    <w:p>
-      <w:pPr>
-        <w:rPr>
-          <w:lang w:val="en-GB"/>
-        </w:rPr>
-      </w:pPr>
-    </w:p>
-    <w:p>
-      <w:pPr>
-        <w:jc w:val="center"/>
-        <w:rPr>
           <w:lang w:val="en-GB"/>
         </w:rPr>
       </w:pPr>
@@ -3513,8 +3599,112 @@
         <w:rPr>
           <w:noProof/>
           <w:color w:val="C00000"/>
-          <w:lang w:val="en-US" w:eastAsia="en-US"/>
-        </w:rPr>
+          <w:lang w:val="en-GB" w:eastAsia="en-US"/>
+        </w:rPr>
+        <w:drawing>
+          <wp:inline distT="0" distB="0" distL="0" distR="0" wp14:anchorId="3797691D" wp14:editId="2B6FD75A">
+            <wp:extent cx="3003550" cy="1839595"/>
+            <wp:effectExtent l="0" t="0" r="6350" b="8255"/>
+            <wp:docPr id="1" name="Picture 1" descr="C:\Users\ronsc_000\Desktop\10706586_10152416871793177_564570093_n.jpg"/>
+            <wp:cNvGraphicFramePr>
+              <a:graphicFrameLocks xmlns:a="http://schemas.openxmlformats.org/drawingml/2006/main" noChangeAspect="1"/>
+            </wp:cNvGraphicFramePr>
+            <a:graphic xmlns:a="http://schemas.openxmlformats.org/drawingml/2006/main">
+              <a:graphicData uri="http://schemas.openxmlformats.org/drawingml/2006/picture">
+                <pic:pic xmlns:pic="http://schemas.openxmlformats.org/drawingml/2006/picture">
+                  <pic:nvPicPr>
+                    <pic:cNvPr id="0" name="Picture 2" descr="C:\Users\ronsc_000\Desktop\10706586_10152416871793177_564570093_n.jpg"/>
+                    <pic:cNvPicPr>
+                      <a:picLocks noChangeAspect="1" noChangeArrowheads="1"/>
+                    </pic:cNvPicPr>
+                  </pic:nvPicPr>
+                  <pic:blipFill>
+                    <a:blip r:embed="rId10" cstate="print">
+                      <a:extLst>
+                        <a:ext uri="{28A0092B-C50C-407E-A947-70E740481C1C}">
+                          <a14:useLocalDpi xmlns:a14="http://schemas.microsoft.com/office/drawing/2010/main" val="0"/>
+                        </a:ext>
+                      </a:extLst>
+                    </a:blip>
+                    <a:srcRect/>
+                    <a:stretch>
+                      <a:fillRect/>
+                    </a:stretch>
+                  </pic:blipFill>
+                  <pic:spPr bwMode="auto">
+                    <a:xfrm>
+                      <a:off x="0" y="0"/>
+                      <a:ext cx="3003550" cy="1839595"/>
+                    </a:xfrm>
+                    <a:prstGeom prst="rect">
+                      <a:avLst/>
+                    </a:prstGeom>
+                    <a:noFill/>
+                    <a:ln>
+                      <a:noFill/>
+                    </a:ln>
+                  </pic:spPr>
+                </pic:pic>
+              </a:graphicData>
+            </a:graphic>
+          </wp:inline>
+        </w:drawing>
+      </w:r>
+      <w:r>
+        <w:rPr>
+          <w:lang w:val="en-GB"/>
+        </w:rPr>
+        <w:t>Figure 3.</w:t>
+      </w:r>
+      <w:r>
+        <w:rPr>
+          <w:lang w:val="en-GB"/>
+        </w:rPr>
+        <w:t xml:space="preserve"> Initial Content Manipulation page</w:t>
+      </w:r>
+    </w:p>
+    <w:p>
+      <w:pPr>
+        <w:rPr>
+          <w:lang w:val="en-GB"/>
+        </w:rPr>
+      </w:pPr>
+    </w:p>
+    <w:p>
+      <w:pPr>
+        <w:ind w:firstLine="173"/>
+        <w:rPr>
+          <w:lang w:val="en-GB"/>
+        </w:rPr>
+      </w:pPr>
+      <w:r>
+        <w:rPr>
+          <w:lang w:val="en-GB"/>
+        </w:rPr>
+        <w:t>Figures 4 and 5 show the finished and functional website with an appropriate design and layout for data manipulation:</w:t>
+      </w:r>
+    </w:p>
+    <w:p>
+      <w:pPr>
+        <w:rPr>
+          <w:lang w:val="en-GB"/>
+        </w:rPr>
+      </w:pPr>
+    </w:p>
+    <w:p>
+      <w:pPr>
+        <w:jc w:val="center"/>
+        <w:rPr>
+          <w:lang w:val="en-GB"/>
+        </w:rPr>
+      </w:pPr>
+      <w:r>
+        <w:rPr>
+          <w:noProof/>
+          <w:color w:val="C00000"/>
+          <w:lang w:val="en-GB" w:eastAsia="en-US"/>
+        </w:rPr>
+        <w:lastRenderedPageBreak/>
         <w:drawing>
           <wp:inline distT="0" distB="0" distL="0" distR="0" wp14:anchorId="7E4C4F1C" wp14:editId="5083E7FF">
             <wp:extent cx="3003550" cy="1839674"/>
@@ -3583,97 +3773,174 @@
       <w:pPr>
         <w:jc w:val="center"/>
         <w:rPr>
+          <w:lang w:val="en-GB"/>
+        </w:rPr>
+      </w:pPr>
+      <w:r>
+        <w:rPr>
+          <w:noProof/>
           <w:color w:val="C00000"/>
-          <w:lang w:val="en-GB"/>
-        </w:rPr>
-      </w:pPr>
-      <w:r>
-        <w:rPr>
+          <w:lang w:val="en-GB" w:eastAsia="en-US"/>
+        </w:rPr>
+        <w:drawing>
+          <wp:inline distT="0" distB="0" distL="0" distR="0" wp14:anchorId="70A59616" wp14:editId="6F41C740">
+            <wp:extent cx="3003550" cy="1839595"/>
+            <wp:effectExtent l="0" t="0" r="6350" b="8255"/>
+            <wp:docPr id="5" name="Picture 5" descr="C:\Users\ronsc_000\Desktop\10706586_10152416871793177_564570093_n.jpg"/>
+            <wp:cNvGraphicFramePr>
+              <a:graphicFrameLocks xmlns:a="http://schemas.openxmlformats.org/drawingml/2006/main" noChangeAspect="1"/>
+            </wp:cNvGraphicFramePr>
+            <a:graphic xmlns:a="http://schemas.openxmlformats.org/drawingml/2006/main">
+              <a:graphicData uri="http://schemas.openxmlformats.org/drawingml/2006/picture">
+                <pic:pic xmlns:pic="http://schemas.openxmlformats.org/drawingml/2006/picture">
+                  <pic:nvPicPr>
+                    <pic:cNvPr id="0" name="Picture 2" descr="C:\Users\ronsc_000\Desktop\10706586_10152416871793177_564570093_n.jpg"/>
+                    <pic:cNvPicPr>
+                      <a:picLocks noChangeAspect="1" noChangeArrowheads="1"/>
+                    </pic:cNvPicPr>
+                  </pic:nvPicPr>
+                  <pic:blipFill>
+                    <a:blip r:embed="rId10" cstate="print">
+                      <a:extLst>
+                        <a:ext uri="{28A0092B-C50C-407E-A947-70E740481C1C}">
+                          <a14:useLocalDpi xmlns:a14="http://schemas.microsoft.com/office/drawing/2010/main" val="0"/>
+                        </a:ext>
+                      </a:extLst>
+                    </a:blip>
+                    <a:srcRect/>
+                    <a:stretch>
+                      <a:fillRect/>
+                    </a:stretch>
+                  </pic:blipFill>
+                  <pic:spPr bwMode="auto">
+                    <a:xfrm>
+                      <a:off x="0" y="0"/>
+                      <a:ext cx="3003550" cy="1839595"/>
+                    </a:xfrm>
+                    <a:prstGeom prst="rect">
+                      <a:avLst/>
+                    </a:prstGeom>
+                    <a:noFill/>
+                    <a:ln>
+                      <a:noFill/>
+                    </a:ln>
+                  </pic:spPr>
+                </pic:pic>
+              </a:graphicData>
+            </a:graphic>
+          </wp:inline>
+        </w:drawing>
+      </w:r>
+      <w:r>
+        <w:rPr>
+          <w:lang w:val="en-GB"/>
+        </w:rPr>
+        <w:t xml:space="preserve">Figure 5. </w:t>
+      </w:r>
+      <w:r>
+        <w:rPr>
+          <w:lang w:val="en-GB"/>
+        </w:rPr>
+        <w:t>Final Content Manipulation Page</w:t>
+      </w:r>
+    </w:p>
+    <w:p>
+      <w:pPr>
+        <w:rPr>
+          <w:lang w:val="en-GB"/>
+        </w:rPr>
+      </w:pPr>
+    </w:p>
+    <w:p>
+      <w:pPr>
+        <w:ind w:firstLine="173"/>
+        <w:rPr>
+          <w:lang w:val="en-GB"/>
+        </w:rPr>
+      </w:pPr>
+      <w:r>
+        <w:rPr>
+          <w:lang w:val="en-GB"/>
+        </w:rPr>
+        <w:t xml:space="preserve">Stephanie and Ron paired up throughout the first week to work on the first version of the application. The application design was only finalized throughout the third week of the project as the first two weeks were spent on the XML parser and the SQLite database. </w:t>
+      </w:r>
+      <w:r>
+        <w:rPr>
+          <w:lang w:val="en-GB"/>
+        </w:rPr>
+        <w:t>Figure 6 shows the final application title page with the initial navigation options and the update button. This page also links to two web based videos for the use of the FTA card test and the LFD test.</w:t>
+      </w:r>
+    </w:p>
+    <w:p>
+      <w:pPr>
+        <w:ind w:firstLine="173"/>
+        <w:rPr>
+          <w:lang w:val="en-GB"/>
+        </w:rPr>
+      </w:pPr>
+    </w:p>
+    <w:p>
+      <w:pPr>
+        <w:jc w:val="center"/>
+        <w:rPr>
+          <w:lang w:val="en-GB"/>
+        </w:rPr>
+      </w:pPr>
+      <w:r>
+        <w:rPr>
+          <w:noProof/>
           <w:color w:val="C00000"/>
-          <w:lang w:val="en-GB"/>
-        </w:rPr>
-        <w:t>INSERT SCREENSHOT OF PAGE</w:t>
-      </w:r>
-    </w:p>
-    <w:p>
-      <w:pPr>
-        <w:jc w:val="center"/>
-        <w:rPr>
-          <w:lang w:val="en-GB"/>
-        </w:rPr>
-      </w:pPr>
-      <w:r>
-        <w:rPr>
-          <w:lang w:val="en-GB"/>
-        </w:rPr>
-        <w:t xml:space="preserve">Figure 5. </w:t>
-      </w:r>
-      <w:r>
-        <w:rPr>
-          <w:lang w:val="en-GB"/>
-        </w:rPr>
-        <w:t>Final Content Manipulation Page</w:t>
-      </w:r>
-    </w:p>
-    <w:p>
-      <w:pPr>
-        <w:rPr>
-          <w:lang w:val="en-GB"/>
-        </w:rPr>
-      </w:pPr>
-    </w:p>
-    <w:p>
-      <w:pPr>
-        <w:ind w:firstLine="173"/>
-        <w:rPr>
-          <w:lang w:val="en-GB"/>
-        </w:rPr>
-      </w:pPr>
-      <w:r>
-        <w:rPr>
-          <w:lang w:val="en-GB"/>
-        </w:rPr>
-        <w:lastRenderedPageBreak/>
-        <w:t xml:space="preserve">Stephanie and Ron paired up throughout the first week to work on the first version of the application. The application design was only finalized throughout the third week of the project as the first two weeks were spent on the XML parser and the SQLite database. </w:t>
-      </w:r>
-      <w:r>
-        <w:rPr>
-          <w:lang w:val="en-GB"/>
-        </w:rPr>
-        <w:t>Figure 6 shows the final application title page with the initial navigation options and the update button. This page also links to two web based videos for the use of the FTA card test and the LFD test.</w:t>
-      </w:r>
-    </w:p>
-    <w:p>
-      <w:pPr>
-        <w:ind w:firstLine="173"/>
-        <w:rPr>
-          <w:lang w:val="en-GB"/>
-        </w:rPr>
-      </w:pPr>
-    </w:p>
-    <w:p>
-      <w:pPr>
-        <w:jc w:val="center"/>
-        <w:rPr>
-          <w:color w:val="C00000"/>
-          <w:lang w:val="en-GB"/>
-        </w:rPr>
-      </w:pPr>
-      <w:r>
-        <w:rPr>
-          <w:color w:val="C00000"/>
-          <w:lang w:val="en-GB"/>
-        </w:rPr>
-        <w:t>Screenshots of Application title page</w:t>
-      </w:r>
-    </w:p>
-    <w:p>
-      <w:pPr>
-        <w:jc w:val="center"/>
-        <w:rPr>
-          <w:lang w:val="en-GB"/>
-        </w:rPr>
-      </w:pPr>
+          <w:lang w:val="en-GB" w:eastAsia="en-US"/>
+        </w:rPr>
+        <w:drawing>
+          <wp:inline distT="0" distB="0" distL="0" distR="0" wp14:anchorId="2BAA2360" wp14:editId="5FBB88C6">
+            <wp:extent cx="3003550" cy="1839595"/>
+            <wp:effectExtent l="0" t="0" r="6350" b="8255"/>
+            <wp:docPr id="6" name="Picture 6" descr="C:\Users\ronsc_000\Desktop\10706586_10152416871793177_564570093_n.jpg"/>
+            <wp:cNvGraphicFramePr>
+              <a:graphicFrameLocks xmlns:a="http://schemas.openxmlformats.org/drawingml/2006/main" noChangeAspect="1"/>
+            </wp:cNvGraphicFramePr>
+            <a:graphic xmlns:a="http://schemas.openxmlformats.org/drawingml/2006/main">
+              <a:graphicData uri="http://schemas.openxmlformats.org/drawingml/2006/picture">
+                <pic:pic xmlns:pic="http://schemas.openxmlformats.org/drawingml/2006/picture">
+                  <pic:nvPicPr>
+                    <pic:cNvPr id="0" name="Picture 2" descr="C:\Users\ronsc_000\Desktop\10706586_10152416871793177_564570093_n.jpg"/>
+                    <pic:cNvPicPr>
+                      <a:picLocks noChangeAspect="1" noChangeArrowheads="1"/>
+                    </pic:cNvPicPr>
+                  </pic:nvPicPr>
+                  <pic:blipFill>
+                    <a:blip r:embed="rId10" cstate="print">
+                      <a:extLst>
+                        <a:ext uri="{28A0092B-C50C-407E-A947-70E740481C1C}">
+                          <a14:useLocalDpi xmlns:a14="http://schemas.microsoft.com/office/drawing/2010/main" val="0"/>
+                        </a:ext>
+                      </a:extLst>
+                    </a:blip>
+                    <a:srcRect/>
+                    <a:stretch>
+                      <a:fillRect/>
+                    </a:stretch>
+                  </pic:blipFill>
+                  <pic:spPr bwMode="auto">
+                    <a:xfrm>
+                      <a:off x="0" y="0"/>
+                      <a:ext cx="3003550" cy="1839595"/>
+                    </a:xfrm>
+                    <a:prstGeom prst="rect">
+                      <a:avLst/>
+                    </a:prstGeom>
+                    <a:noFill/>
+                    <a:ln>
+                      <a:noFill/>
+                    </a:ln>
+                  </pic:spPr>
+                </pic:pic>
+              </a:graphicData>
+            </a:graphic>
+          </wp:inline>
+        </w:drawing>
+      </w:r>
       <w:r>
         <w:rPr>
           <w:lang w:val="en-GB"/>
@@ -3725,25 +3992,64 @@
       <w:pPr>
         <w:jc w:val="center"/>
         <w:rPr>
+          <w:lang w:val="en-GB"/>
+        </w:rPr>
+      </w:pPr>
+      <w:r>
+        <w:rPr>
+          <w:noProof/>
           <w:color w:val="C00000"/>
-          <w:lang w:val="en-GB"/>
-        </w:rPr>
-      </w:pPr>
-      <w:r>
-        <w:rPr>
-          <w:color w:val="C00000"/>
-          <w:lang w:val="en-GB"/>
-        </w:rPr>
-        <w:t>Screenshots of navigation page</w:t>
-      </w:r>
-    </w:p>
-    <w:p>
-      <w:pPr>
-        <w:jc w:val="center"/>
-        <w:rPr>
-          <w:lang w:val="en-GB"/>
-        </w:rPr>
-      </w:pPr>
+          <w:lang w:val="en-GB" w:eastAsia="en-US"/>
+        </w:rPr>
+        <w:drawing>
+          <wp:inline distT="0" distB="0" distL="0" distR="0" wp14:anchorId="5EAD13FD" wp14:editId="5B172C18">
+            <wp:extent cx="3003550" cy="1839595"/>
+            <wp:effectExtent l="0" t="0" r="6350" b="8255"/>
+            <wp:docPr id="7" name="Picture 7" descr="C:\Users\ronsc_000\Desktop\10706586_10152416871793177_564570093_n.jpg"/>
+            <wp:cNvGraphicFramePr>
+              <a:graphicFrameLocks xmlns:a="http://schemas.openxmlformats.org/drawingml/2006/main" noChangeAspect="1"/>
+            </wp:cNvGraphicFramePr>
+            <a:graphic xmlns:a="http://schemas.openxmlformats.org/drawingml/2006/main">
+              <a:graphicData uri="http://schemas.openxmlformats.org/drawingml/2006/picture">
+                <pic:pic xmlns:pic="http://schemas.openxmlformats.org/drawingml/2006/picture">
+                  <pic:nvPicPr>
+                    <pic:cNvPr id="0" name="Picture 2" descr="C:\Users\ronsc_000\Desktop\10706586_10152416871793177_564570093_n.jpg"/>
+                    <pic:cNvPicPr>
+                      <a:picLocks noChangeAspect="1" noChangeArrowheads="1"/>
+                    </pic:cNvPicPr>
+                  </pic:nvPicPr>
+                  <pic:blipFill>
+                    <a:blip r:embed="rId10" cstate="print">
+                      <a:extLst>
+                        <a:ext uri="{28A0092B-C50C-407E-A947-70E740481C1C}">
+                          <a14:useLocalDpi xmlns:a14="http://schemas.microsoft.com/office/drawing/2010/main" val="0"/>
+                        </a:ext>
+                      </a:extLst>
+                    </a:blip>
+                    <a:srcRect/>
+                    <a:stretch>
+                      <a:fillRect/>
+                    </a:stretch>
+                  </pic:blipFill>
+                  <pic:spPr bwMode="auto">
+                    <a:xfrm>
+                      <a:off x="0" y="0"/>
+                      <a:ext cx="3003550" cy="1839595"/>
+                    </a:xfrm>
+                    <a:prstGeom prst="rect">
+                      <a:avLst/>
+                    </a:prstGeom>
+                    <a:noFill/>
+                    <a:ln>
+                      <a:noFill/>
+                    </a:ln>
+                  </pic:spPr>
+                </pic:pic>
+              </a:graphicData>
+            </a:graphic>
+          </wp:inline>
+        </w:drawing>
+      </w:r>
       <w:r>
         <w:rPr>
           <w:lang w:val="en-GB"/>
@@ -3867,25 +4173,64 @@
       <w:pPr>
         <w:jc w:val="center"/>
         <w:rPr>
+          <w:lang w:val="en-GB"/>
+        </w:rPr>
+      </w:pPr>
+      <w:r>
+        <w:rPr>
+          <w:noProof/>
           <w:color w:val="C00000"/>
-          <w:lang w:val="en-GB"/>
-        </w:rPr>
-      </w:pPr>
-      <w:r>
-        <w:rPr>
-          <w:color w:val="C00000"/>
-          <w:lang w:val="en-GB"/>
-        </w:rPr>
-        <w:t>Screenshots of Disease page</w:t>
-      </w:r>
-    </w:p>
-    <w:p>
-      <w:pPr>
-        <w:jc w:val="center"/>
-        <w:rPr>
-          <w:lang w:val="en-GB"/>
-        </w:rPr>
-      </w:pPr>
+          <w:lang w:val="en-GB" w:eastAsia="en-US"/>
+        </w:rPr>
+        <w:drawing>
+          <wp:inline distT="0" distB="0" distL="0" distR="0" wp14:anchorId="5A1EE2CB" wp14:editId="65EBE97E">
+            <wp:extent cx="3003550" cy="1839595"/>
+            <wp:effectExtent l="0" t="0" r="6350" b="8255"/>
+            <wp:docPr id="8" name="Picture 8" descr="C:\Users\ronsc_000\Desktop\10706586_10152416871793177_564570093_n.jpg"/>
+            <wp:cNvGraphicFramePr>
+              <a:graphicFrameLocks xmlns:a="http://schemas.openxmlformats.org/drawingml/2006/main" noChangeAspect="1"/>
+            </wp:cNvGraphicFramePr>
+            <a:graphic xmlns:a="http://schemas.openxmlformats.org/drawingml/2006/main">
+              <a:graphicData uri="http://schemas.openxmlformats.org/drawingml/2006/picture">
+                <pic:pic xmlns:pic="http://schemas.openxmlformats.org/drawingml/2006/picture">
+                  <pic:nvPicPr>
+                    <pic:cNvPr id="0" name="Picture 2" descr="C:\Users\ronsc_000\Desktop\10706586_10152416871793177_564570093_n.jpg"/>
+                    <pic:cNvPicPr>
+                      <a:picLocks noChangeAspect="1" noChangeArrowheads="1"/>
+                    </pic:cNvPicPr>
+                  </pic:nvPicPr>
+                  <pic:blipFill>
+                    <a:blip r:embed="rId10" cstate="print">
+                      <a:extLst>
+                        <a:ext uri="{28A0092B-C50C-407E-A947-70E740481C1C}">
+                          <a14:useLocalDpi xmlns:a14="http://schemas.microsoft.com/office/drawing/2010/main" val="0"/>
+                        </a:ext>
+                      </a:extLst>
+                    </a:blip>
+                    <a:srcRect/>
+                    <a:stretch>
+                      <a:fillRect/>
+                    </a:stretch>
+                  </pic:blipFill>
+                  <pic:spPr bwMode="auto">
+                    <a:xfrm>
+                      <a:off x="0" y="0"/>
+                      <a:ext cx="3003550" cy="1839595"/>
+                    </a:xfrm>
+                    <a:prstGeom prst="rect">
+                      <a:avLst/>
+                    </a:prstGeom>
+                    <a:noFill/>
+                    <a:ln>
+                      <a:noFill/>
+                    </a:ln>
+                  </pic:spPr>
+                </pic:pic>
+              </a:graphicData>
+            </a:graphic>
+          </wp:inline>
+        </w:drawing>
+      </w:r>
       <w:r>
         <w:rPr>
           <w:lang w:val="en-GB"/>
@@ -3928,8 +4273,14 @@
     <w:p>
       <w:pPr>
         <w:pStyle w:val="Heading2"/>
-      </w:pPr>
-      <w:r>
+        <w:rPr>
+          <w:lang w:val="en-GB"/>
+        </w:rPr>
+      </w:pPr>
+      <w:r>
+        <w:rPr>
+          <w:lang w:val="en-GB"/>
+        </w:rPr>
         <w:t>Debugging</w:t>
       </w:r>
     </w:p>
@@ -4004,7 +4355,14 @@
         <w:rPr>
           <w:lang w:val="en-GB"/>
         </w:rPr>
-        <w:t>Due to time constraints we did not include this functionality in the first version of the application, it could however be done easily in future sprint iterations.</w:t>
+        <w:t xml:space="preserve">Due to time </w:t>
+      </w:r>
+      <w:r>
+        <w:rPr>
+          <w:lang w:val="en-GB"/>
+        </w:rPr>
+        <w:lastRenderedPageBreak/>
+        <w:t>constraints we did not include this functionality in the first version of the application, it could however be done easily in future sprint iterations.</w:t>
       </w:r>
     </w:p>
     <w:p>
@@ -4017,9 +4375,14 @@
     <w:p>
       <w:pPr>
         <w:pStyle w:val="Heading2"/>
-      </w:pPr>
-      <w:r>
-        <w:lastRenderedPageBreak/>
+        <w:rPr>
+          <w:lang w:val="en-GB"/>
+        </w:rPr>
+      </w:pPr>
+      <w:r>
+        <w:rPr>
+          <w:lang w:val="en-GB"/>
+        </w:rPr>
         <w:t>Testing</w:t>
       </w:r>
     </w:p>
@@ -4040,165 +4403,7 @@
         <w:rPr>
           <w:lang w:val="en-GB"/>
         </w:rPr>
-        <w:t xml:space="preserve">Given that the application is aimed at unskilled farmers who lack knowledge about the diseases their potato have, we resorted to testing the application with subjects who had very limited knowledge about farming. Through this user testing, largely performed </w:t>
-      </w:r>
-      <w:r>
-        <w:rPr>
-          <w:lang w:val="en-GB"/>
-        </w:rPr>
-        <w:t>with</w:t>
-      </w:r>
-      <w:r>
-        <w:rPr>
-          <w:lang w:val="en-GB"/>
-        </w:rPr>
-        <w:t xml:space="preserve"> </w:t>
-      </w:r>
-      <w:r>
-        <w:rPr>
-          <w:lang w:val="en-GB"/>
-        </w:rPr>
-        <w:t>student</w:t>
-      </w:r>
-      <w:r>
-        <w:rPr>
-          <w:lang w:val="en-GB"/>
-        </w:rPr>
-        <w:t xml:space="preserve"> peers</w:t>
-      </w:r>
-      <w:r>
-        <w:rPr>
-          <w:lang w:val="en-GB"/>
-        </w:rPr>
-        <w:t xml:space="preserve"> who have grown </w:t>
-      </w:r>
-      <w:proofErr w:type="spellStart"/>
-      <w:r>
-        <w:rPr>
-          <w:lang w:val="en-GB"/>
-        </w:rPr>
-        <w:t>potatos</w:t>
-      </w:r>
-      <w:proofErr w:type="spellEnd"/>
-      <w:r>
-        <w:rPr>
-          <w:lang w:val="en-GB"/>
-        </w:rPr>
-        <w:t>,</w:t>
-      </w:r>
-      <w:r>
-        <w:rPr>
-          <w:lang w:val="en-GB"/>
-        </w:rPr>
-        <w:t xml:space="preserve"> we found </w:t>
-      </w:r>
-      <w:r>
-        <w:rPr>
-          <w:lang w:val="en-GB"/>
-        </w:rPr>
-        <w:t>that the</w:t>
-      </w:r>
-      <w:r>
-        <w:rPr>
-          <w:lang w:val="en-GB"/>
-        </w:rPr>
-        <w:t xml:space="preserve"> application concept is </w:t>
-      </w:r>
-      <w:r>
-        <w:rPr>
-          <w:lang w:val="en-GB"/>
-        </w:rPr>
-        <w:t xml:space="preserve">fundamentally </w:t>
-      </w:r>
-      <w:r>
-        <w:rPr>
-          <w:lang w:val="en-GB"/>
-        </w:rPr>
-        <w:t>sound</w:t>
-      </w:r>
-      <w:r>
-        <w:rPr>
-          <w:lang w:val="en-GB"/>
-        </w:rPr>
-        <w:t>, as it allows the navigation to certain diseases from symptoms only</w:t>
-      </w:r>
-      <w:r>
-        <w:rPr>
-          <w:lang w:val="en-GB"/>
-        </w:rPr>
-        <w:t>, as required by the customer</w:t>
-      </w:r>
-      <w:r>
-        <w:rPr>
-          <w:lang w:val="en-GB"/>
-        </w:rPr>
-        <w:t>. A suggestion we got from one test user was, that the granularity is often very exact, but also very tedious. So while there might only be one choice of a submenu within a menu, it still has to be opened to reach the disease page. This means that the user has to potentially navigate multiple symptom pages with only one option on each page, leading to a single disease. The solution we</w:t>
-      </w:r>
-      <w:r>
-        <w:rPr>
-          <w:lang w:val="en-GB"/>
-        </w:rPr>
-        <w:t xml:space="preserve"> thought up for this problem is</w:t>
-      </w:r>
-      <w:r>
-        <w:rPr>
-          <w:lang w:val="en-GB"/>
-        </w:rPr>
-        <w:t xml:space="preserve"> to show all remaining results in a subsection below the menu options, to enable a direct skipping to the disease as oppose to forcing the user to navigate to the bottom of the </w:t>
-      </w:r>
-      <w:r>
-        <w:rPr>
-          <w:lang w:val="en-GB"/>
-        </w:rPr>
-        <w:t>menu-decision-tree</w:t>
-      </w:r>
-      <w:r>
-        <w:rPr>
-          <w:lang w:val="en-GB"/>
-        </w:rPr>
-        <w:t xml:space="preserve">. For time constraints, we did not implement this feature though, as it also </w:t>
-      </w:r>
-      <w:r>
-        <w:rPr>
-          <w:lang w:val="en-GB"/>
-        </w:rPr>
-        <w:t>meant to add an entry of each disease to each page of the parent symptom tree</w:t>
-      </w:r>
-      <w:r>
-        <w:rPr>
-          <w:lang w:val="en-GB"/>
-        </w:rPr>
-        <w:t xml:space="preserve"> during the dynamic creation of the decision tree</w:t>
-      </w:r>
-      <w:r>
-        <w:rPr>
-          <w:lang w:val="en-GB"/>
-        </w:rPr>
-        <w:t>. The final product design would then be, that all diseases or all pests are shown when taping the "diseases" or "pests" button, and each sub question reduces the number of options left. This design may prove cluttered in the future if the application is s</w:t>
-      </w:r>
-      <w:r>
-        <w:rPr>
-          <w:lang w:val="en-GB"/>
-        </w:rPr>
-        <w:t xml:space="preserve">caled to several hundred diseases, but could again be </w:t>
-      </w:r>
-      <w:r>
-        <w:rPr>
-          <w:lang w:val="en-GB"/>
-        </w:rPr>
-        <w:t>cleaned up w</w:t>
-      </w:r>
-      <w:r>
-        <w:rPr>
-          <w:lang w:val="en-GB"/>
-        </w:rPr>
-        <w:t>ith a limiter reducing the number of displayed results</w:t>
-      </w:r>
-      <w:r>
-        <w:rPr>
-          <w:lang w:val="en-GB"/>
-        </w:rPr>
-        <w:t>.</w:t>
+        <w:t xml:space="preserve">Given that the application is aimed at unskilled farmers who lack knowledge about the diseases their potato have, we resorted to testing the application with subjects who had very limited knowledge about farming. </w:t>
       </w:r>
     </w:p>
     <w:p>
@@ -4262,25 +4467,13 @@
         <w:rPr>
           <w:lang w:val="en-GB"/>
         </w:rPr>
-        <w:t xml:space="preserve"> </w:t>
-      </w:r>
-      <w:r>
-        <w:rPr>
-          <w:lang w:val="en-GB"/>
-        </w:rPr>
-        <w:t xml:space="preserve">and </w:t>
-      </w:r>
-      <w:r>
-        <w:rPr>
-          <w:lang w:val="en-GB"/>
-        </w:rPr>
-        <w:t>Late blight</w:t>
-      </w:r>
-      <w:r>
-        <w:rPr>
-          <w:lang w:val="en-GB"/>
-        </w:rPr>
-        <w:t xml:space="preserve"> </w:t>
+        <w:t xml:space="preserve"> and </w:t>
+      </w:r>
+      <w:r>
+        <w:rPr>
+          <w:lang w:val="en-GB"/>
+        </w:rPr>
+        <w:t xml:space="preserve">Late blight </w:t>
       </w:r>
       <w:r>
         <w:rPr>
@@ -4318,61 +4511,59 @@
         <w:rPr>
           <w:lang w:val="en-GB"/>
         </w:rPr>
-        <w:t>The following table, Table 1, shows the results of the test runs:</w:t>
+        <w:t>The following Table 1, shows the results of the test runs:</w:t>
       </w:r>
     </w:p>
     <w:p>
       <w:pPr>
         <w:pStyle w:val="Caption"/>
         <w:keepNext/>
-      </w:pPr>
-      <w:r>
+        <w:rPr>
+          <w:lang w:val="en-GB"/>
+        </w:rPr>
+      </w:pPr>
+      <w:r>
+        <w:rPr>
+          <w:lang w:val="en-GB"/>
+        </w:rPr>
         <w:t xml:space="preserve">Table </w:t>
       </w:r>
       <w:r>
+        <w:rPr>
+          <w:lang w:val="en-GB"/>
+        </w:rPr>
         <w:fldChar w:fldCharType="begin"/>
       </w:r>
       <w:r>
+        <w:rPr>
+          <w:lang w:val="en-GB"/>
+        </w:rPr>
         <w:instrText xml:space="preserve"> SEQ Table \* ARABIC </w:instrText>
       </w:r>
       <w:r>
+        <w:rPr>
+          <w:lang w:val="en-GB"/>
+        </w:rPr>
         <w:fldChar w:fldCharType="separate"/>
       </w:r>
       <w:r>
         <w:rPr>
           <w:noProof/>
+          <w:lang w:val="en-GB"/>
         </w:rPr>
         <w:t>1</w:t>
       </w:r>
       <w:r>
+        <w:rPr>
+          <w:lang w:val="en-GB"/>
+        </w:rPr>
         <w:fldChar w:fldCharType="end"/>
       </w:r>
       <w:r>
-        <w:t xml:space="preserve">. </w:t>
-      </w:r>
-      <w:proofErr w:type="spellStart"/>
-      <w:r>
-        <w:t>Results</w:t>
-      </w:r>
-      <w:proofErr w:type="spellEnd"/>
-      <w:r>
-        <w:t xml:space="preserve"> </w:t>
-      </w:r>
-      <w:proofErr w:type="spellStart"/>
-      <w:r>
-        <w:t>from</w:t>
-      </w:r>
-      <w:proofErr w:type="spellEnd"/>
-      <w:r>
-        <w:t xml:space="preserve"> </w:t>
-      </w:r>
-      <w:proofErr w:type="spellStart"/>
-      <w:r>
-        <w:t>Subject</w:t>
-      </w:r>
-      <w:proofErr w:type="spellEnd"/>
-      <w:r>
-        <w:t xml:space="preserve"> Interactions</w:t>
+        <w:rPr>
+          <w:lang w:val="en-GB"/>
+        </w:rPr>
+        <w:t>. Results from Subject Interactions</w:t>
       </w:r>
     </w:p>
     <w:tbl>
@@ -4446,21 +4637,7 @@
                 <w:b/>
                 <w:lang w:val="en-GB"/>
               </w:rPr>
-              <w:t>Time</w:t>
-            </w:r>
-            <w:r>
-              <w:rPr>
-                <w:b/>
-                <w:lang w:val="en-GB"/>
-              </w:rPr>
-              <w:t xml:space="preserve"> for completed navigation</w:t>
-            </w:r>
-            <w:r>
-              <w:rPr>
-                <w:b/>
-                <w:lang w:val="en-GB"/>
-              </w:rPr>
-              <w:t xml:space="preserve"> (sec.</w:t>
+              <w:t>Time for completed navigation (sec.</w:t>
             </w:r>
             <w:r>
               <w:rPr>
@@ -4739,7 +4916,6 @@
               <w:rPr>
                 <w:lang w:val="en-GB"/>
               </w:rPr>
-              <w:lastRenderedPageBreak/>
               <w:t>2</w:t>
             </w:r>
             <w:r>
@@ -5110,13 +5286,7 @@
               <w:rPr>
                 <w:lang w:val="en-GB"/>
               </w:rPr>
-              <w:t>/1</w:t>
-            </w:r>
-            <w:r>
-              <w:rPr>
-                <w:lang w:val="en-GB"/>
-              </w:rPr>
-              <w:t>/2</w:t>
+              <w:t>/1/2</w:t>
             </w:r>
           </w:p>
         </w:tc>
@@ -5304,7 +5474,99 @@
         <w:rPr>
           <w:lang w:val="en-GB"/>
         </w:rPr>
-        <w:t>Disease 2:</w:t>
+        <w:t xml:space="preserve">Disease 2: </w:t>
+      </w:r>
+      <w:r>
+        <w:rPr>
+          <w:lang w:val="en-GB"/>
+        </w:rPr>
+        <w:t>Late blight</w:t>
+      </w:r>
+    </w:p>
+    <w:p>
+      <w:pPr>
+        <w:ind w:firstLine="173"/>
+        <w:rPr>
+          <w:lang w:val="en-GB"/>
+        </w:rPr>
+      </w:pPr>
+    </w:p>
+    <w:p>
+      <w:pPr>
+        <w:ind w:firstLine="173"/>
+        <w:rPr>
+          <w:lang w:val="en-GB"/>
+        </w:rPr>
+      </w:pPr>
+      <w:r>
+        <w:rPr>
+          <w:lang w:val="en-GB"/>
+        </w:rPr>
+        <w:t>The data shows the evolution from the first to the second run for each user. It is clear that the users had some confusion during the first run and a couple of false diagnosis. The second run was</w:t>
+      </w:r>
+      <w:r>
+        <w:rPr>
+          <w:lang w:val="en-GB"/>
+        </w:rPr>
+        <w:t>, on average,</w:t>
+      </w:r>
+      <w:r>
+        <w:rPr>
+          <w:lang w:val="en-GB"/>
+        </w:rPr>
+        <w:t xml:space="preserve"> completed much faster and the number of false navigations and diagnosis more than halved. In order to minimize experimental error, we switched the two disease to be found. This means that users 1 and 3 had to search for </w:t>
+      </w:r>
+      <w:r>
+        <w:rPr>
+          <w:lang w:val="en-GB"/>
+        </w:rPr>
+        <w:t xml:space="preserve">Virus Y </w:t>
+      </w:r>
+      <w:r>
+        <w:rPr>
+          <w:lang w:val="en-GB"/>
+        </w:rPr>
+        <w:t xml:space="preserve">first, while users 2 and 4 had to search for </w:t>
+      </w:r>
+      <w:r>
+        <w:rPr>
+          <w:lang w:val="en-GB"/>
+        </w:rPr>
+        <w:t xml:space="preserve">Late blight </w:t>
+      </w:r>
+      <w:r>
+        <w:rPr>
+          <w:lang w:val="en-GB"/>
+        </w:rPr>
+        <w:t>first.</w:t>
+      </w:r>
+    </w:p>
+    <w:p>
+      <w:pPr>
+        <w:ind w:firstLine="173"/>
+        <w:rPr>
+          <w:color w:val="FF0000"/>
+          <w:lang w:val="en-GB"/>
+        </w:rPr>
+      </w:pPr>
+      <w:r>
+        <w:rPr>
+          <w:lang w:val="en-GB"/>
+        </w:rPr>
+        <w:t xml:space="preserve">The qualitative feedback received was fundamentally positive, and the users agreed that the navigation could </w:t>
+      </w:r>
+      <w:r>
+        <w:rPr>
+          <w:lang w:val="en-GB"/>
+        </w:rPr>
+        <w:lastRenderedPageBreak/>
+        <w:t>probably not be more intuitive than the current version.</w:t>
+      </w:r>
+      <w:r>
+        <w:rPr>
+          <w:lang w:val="en-GB"/>
+        </w:rPr>
+        <w:t xml:space="preserve"> Some concerns were voiced on the subject of scalability, as the app could potentially grow to incorporate a very complex menu. There were however no concise ideas as to how that complexity could be reduced in the future. </w:t>
       </w:r>
       <w:r>
         <w:rPr>
@@ -5312,11 +5574,67 @@
         </w:rPr>
         <w:t xml:space="preserve"> </w:t>
       </w:r>
-      <w:r>
-        <w:rPr>
-          <w:lang w:val="en-GB"/>
-        </w:rPr>
-        <w:t>Late blight</w:t>
+    </w:p>
+    <w:p>
+      <w:pPr>
+        <w:rPr>
+          <w:lang w:val="en-GB"/>
+        </w:rPr>
+      </w:pPr>
+      <w:r>
+        <w:rPr>
+          <w:color w:val="C00000"/>
+          <w:lang w:val="en-GB"/>
+        </w:rPr>
+        <w:tab/>
+      </w:r>
+      <w:r>
+        <w:rPr>
+          <w:lang w:val="en-GB"/>
+        </w:rPr>
+        <w:t xml:space="preserve">Test number 2 was a trial and error run where the user was given the application and told to browse and play with it. While the test followed no structured procedure, it is surprisingly helpful for design purposes to watch a user </w:t>
+      </w:r>
+      <w:r>
+        <w:rPr>
+          <w:lang w:val="en-GB"/>
+        </w:rPr>
+        <w:t xml:space="preserve">naturally </w:t>
+      </w:r>
+      <w:r>
+        <w:rPr>
+          <w:lang w:val="en-GB"/>
+        </w:rPr>
+        <w:t>use an application. Findings of this test were, that the menu buttons could be a bit larger by default, in order to enable larger font sizes on small devices</w:t>
+      </w:r>
+      <w:r>
+        <w:rPr>
+          <w:lang w:val="en-GB"/>
+        </w:rPr>
+        <w:t xml:space="preserve"> and</w:t>
+      </w:r>
+      <w:r>
+        <w:rPr>
+          <w:lang w:val="en-GB"/>
+        </w:rPr>
+        <w:t xml:space="preserve"> that scroll menus are not obviously labelled as such, resulting i</w:t>
+      </w:r>
+      <w:r>
+        <w:rPr>
+          <w:lang w:val="en-GB"/>
+        </w:rPr>
+        <w:t>n the presumption by some users</w:t>
+      </w:r>
+      <w:r>
+        <w:rPr>
+          <w:lang w:val="en-GB"/>
+        </w:rPr>
+        <w:t xml:space="preserve"> that there was no lower section to a page. A problem which two of the testers encountered was the back-function of the phone, which is a built in button on the bottom right of the phone, and not</w:t>
+      </w:r>
+      <w:r>
+        <w:rPr>
+          <w:lang w:val="en-GB"/>
+        </w:rPr>
+        <w:t xml:space="preserve"> within the application screen. Based on this test, we increased the size of buttons and labels and included a back button within the menu structure.</w:t>
       </w:r>
     </w:p>
     <w:p>
@@ -5326,6 +5644,12 @@
           <w:lang w:val="en-GB"/>
         </w:rPr>
       </w:pPr>
+      <w:r>
+        <w:rPr>
+          <w:lang w:val="en-GB"/>
+        </w:rPr>
+        <w:t xml:space="preserve">Through this user testing, largely performed with student peers who have grown potatoes, we found that the application concept is fundamentally sound, as it allows the navigation to certain diseases from symptoms only, as required by the customer. </w:t>
+      </w:r>
     </w:p>
     <w:p>
       <w:pPr>
@@ -5338,147 +5662,7 @@
         <w:rPr>
           <w:lang w:val="en-GB"/>
         </w:rPr>
-        <w:t xml:space="preserve">The data shows the evolution from the first to the second run for each user. It is clear that the users had some confusion during the first run and a couple of false diagnosis. The second run was completed much faster and the number of false navigations and diagnosis more than halved. In order to minimize experimental error, we switched the two disease to be found. This means that users 1 and 3 had to search for </w:t>
-      </w:r>
-      <w:r>
-        <w:rPr>
-          <w:lang w:val="en-GB"/>
-        </w:rPr>
-        <w:t xml:space="preserve">Virus Y </w:t>
-      </w:r>
-      <w:r>
-        <w:rPr>
-          <w:lang w:val="en-GB"/>
-        </w:rPr>
-        <w:t xml:space="preserve">first, while users 2 and 4 had to search for </w:t>
-      </w:r>
-      <w:r>
-        <w:rPr>
-          <w:lang w:val="en-GB"/>
-        </w:rPr>
-        <w:t>Late blight</w:t>
-      </w:r>
-      <w:r>
-        <w:rPr>
-          <w:lang w:val="en-GB"/>
-        </w:rPr>
-        <w:t xml:space="preserve"> </w:t>
-      </w:r>
-      <w:r>
-        <w:rPr>
-          <w:lang w:val="en-GB"/>
-        </w:rPr>
-        <w:t xml:space="preserve">first followed by </w:t>
-      </w:r>
-      <w:r>
-        <w:rPr>
-          <w:lang w:val="en-GB"/>
-        </w:rPr>
-        <w:t>Virus Y</w:t>
-      </w:r>
-      <w:r>
-        <w:rPr>
-          <w:lang w:val="en-GB"/>
-        </w:rPr>
-        <w:t>.</w:t>
-      </w:r>
-    </w:p>
-    <w:p>
-      <w:pPr>
-        <w:ind w:firstLine="173"/>
-        <w:rPr>
-          <w:color w:val="FF0000"/>
-          <w:lang w:val="en-GB"/>
-        </w:rPr>
-      </w:pPr>
-      <w:r>
-        <w:rPr>
-          <w:lang w:val="en-GB"/>
-        </w:rPr>
-        <w:t xml:space="preserve">The qualitative feedback received was fundamentally positive, and the users agreed that the navigation could </w:t>
-      </w:r>
-      <w:r>
-        <w:rPr>
-          <w:lang w:val="en-GB"/>
-        </w:rPr>
-        <w:t>probably not be more intuitive than the current version.</w:t>
-      </w:r>
-      <w:r>
-        <w:rPr>
-          <w:lang w:val="en-GB"/>
-        </w:rPr>
-        <w:t xml:space="preserve"> Some concerns were voiced on the subject of scalability, as the app could potentially grow to incorporate a very complex menu. There were however no concise ideas as to how that complexity could be reduced in the future. </w:t>
-      </w:r>
-      <w:r>
-        <w:rPr>
-          <w:lang w:val="en-GB"/>
-        </w:rPr>
-        <w:t xml:space="preserve"> </w:t>
-      </w:r>
-    </w:p>
-    <w:p>
-      <w:pPr>
-        <w:rPr>
-          <w:lang w:val="en-GB"/>
-        </w:rPr>
-      </w:pPr>
-      <w:r>
-        <w:rPr>
-          <w:color w:val="C00000"/>
-          <w:lang w:val="en-GB"/>
-        </w:rPr>
-        <w:tab/>
-      </w:r>
-      <w:r>
-        <w:rPr>
-          <w:lang w:val="en-GB"/>
-        </w:rPr>
-        <w:t xml:space="preserve">Test number 2 </w:t>
-      </w:r>
-      <w:r>
-        <w:rPr>
-          <w:lang w:val="en-GB"/>
-        </w:rPr>
-        <w:t>was a trial and error run where the user was given the a</w:t>
-      </w:r>
-      <w:bookmarkStart w:id="0" w:name="_GoBack"/>
-      <w:bookmarkEnd w:id="0"/>
-      <w:r>
-        <w:rPr>
-          <w:lang w:val="en-GB"/>
-        </w:rPr>
-        <w:t xml:space="preserve">pplication and told to browse and play with it. While the test followed no structured procedure, it is surprisingly helpful for design purposes to watch a user use an application. Findings of this test were, that the menu buttons could be a bit larger by default, in order to enable larger font sizes on small devices. It was also found that scroll menus are not obviously labelled as such, resulting in the presumption by some users, that there was no lower section to a page. A problem which two of the testers encountered was the back-function of the phone, which is a built in button on the bottom right of the phone, and not within the application screen. </w:t>
-      </w:r>
-    </w:p>
-    <w:p>
-      <w:pPr>
-        <w:rPr>
-          <w:color w:val="C00000"/>
-          <w:lang w:val="en-GB"/>
-        </w:rPr>
-      </w:pPr>
-      <w:r>
-        <w:rPr>
-          <w:lang w:val="en-GB"/>
-        </w:rPr>
-        <w:tab/>
-        <w:t>We used the feedback from these tests to include visible scrollbars and revise the grid view to allow slightly larger buttons and thus larger font sizes.</w:t>
-      </w:r>
-    </w:p>
-    <w:p>
-      <w:pPr>
-        <w:ind w:firstLine="173"/>
-        <w:rPr>
-          <w:color w:val="C00000"/>
-          <w:lang w:val="en-GB"/>
-        </w:rPr>
-      </w:pPr>
-      <w:r>
-        <w:rPr>
-          <w:color w:val="FF0000"/>
-          <w:lang w:val="en-GB"/>
-        </w:rPr>
-        <w:t>Include a demonstration (or even a proof) that the specification has been satisfied.</w:t>
+        <w:t>A suggestion we got from one test user was, that the granularity is often very exact, but also very tedious. So while there might only be one choice of a submenu within a menu, it still has to be opened to reach the disease page. This means that the user has to potentially navigate multiple symptom pages with only one option on each page, leading to a single disease. The solution we thought up for this problem is to show all remaining results in a subsection below the menu options, to enable a direct skipping to the disease as oppose to forcing the user to navigate to the bottom of the menu-decision-tree. For time constraints, we did not implement this feature though, as it also meant to add an entry of each disease to each page of the parent symptom tree during the dynamic creation of the decision tree. The final product design would then be, that all diseases or all pests are shown when taping the "diseases" or "pests" button, and each sub question reduces the number of options left. This design may prove cluttered in the future if the application is scaled to several hundred diseases, but could again be cleaned up with a limiter reducing the number of displayed results.</w:t>
       </w:r>
     </w:p>
     <w:p>
@@ -5553,8 +5737,15 @@
     <w:p>
       <w:pPr>
         <w:pStyle w:val="Heading3"/>
-      </w:pPr>
-      <w:r>
+        <w:rPr>
+          <w:lang w:val="en-GB"/>
+        </w:rPr>
+      </w:pPr>
+      <w:r>
+        <w:rPr>
+          <w:lang w:val="en-GB"/>
+        </w:rPr>
+        <w:lastRenderedPageBreak/>
         <w:t>The Application</w:t>
       </w:r>
     </w:p>
@@ -5602,15 +5793,7 @@
           <w:sz w:val="20"/>
           <w:szCs w:val="19"/>
         </w:rPr>
-        <w:t xml:space="preserve"> </w:t>
-      </w:r>
-      <w:r>
-        <w:rPr>
-          <w:sz w:val="20"/>
-          <w:szCs w:val="19"/>
-        </w:rPr>
-        <w:lastRenderedPageBreak/>
-        <w:t>after a short introduction and learning phase, the user can quickly navigate to the disease</w:t>
+        <w:t xml:space="preserve"> after a short introduction and learning phase, the user can quickly navigate to the disease</w:t>
       </w:r>
       <w:r>
         <w:rPr>
@@ -5746,21 +5929,7 @@
           <w:sz w:val="20"/>
           <w:szCs w:val="19"/>
         </w:rPr>
-        <w:t xml:space="preserve"> as the menu structure can be changed within the database at any time, and even cases of multiple symptoms for the same pest or disease are taken care of in an intuitive way. </w:t>
-      </w:r>
-      <w:r>
-        <w:rPr>
-          <w:sz w:val="20"/>
-          <w:szCs w:val="19"/>
-        </w:rPr>
-        <w:t xml:space="preserve">The efficiency the use can still be further enhanced through the use of </w:t>
-      </w:r>
-      <w:r>
-        <w:rPr>
-          <w:sz w:val="20"/>
-          <w:szCs w:val="19"/>
-        </w:rPr>
-        <w:t xml:space="preserve">colour coding of colour symptom options. </w:t>
+        <w:t xml:space="preserve"> as the menu structure can be changed within the database at any time, and even cases of multiple symptoms for the same pest or disease are taken care of in an intuitive way. The efficiency the use can still be further enhanced through the use of colour coding of colour symptom options. </w:t>
       </w:r>
       <w:r>
         <w:rPr>
@@ -5869,28 +6038,14 @@
           <w:sz w:val="20"/>
           <w:szCs w:val="19"/>
         </w:rPr>
-        <w:t xml:space="preserve"> assumption for error frequency is, that if there was an average of one error on a sample size of 20 diseases, then there will likely be 5 errors on a sample size of 100 </w:t>
-      </w:r>
-      <w:r>
-        <w:rPr>
-          <w:sz w:val="20"/>
-          <w:szCs w:val="19"/>
-        </w:rPr>
-        <w:t>diseases</w:t>
-      </w:r>
-      <w:r>
-        <w:rPr>
-          <w:sz w:val="20"/>
-          <w:szCs w:val="19"/>
-        </w:rPr>
-        <w:t xml:space="preserve">. We </w:t>
-      </w:r>
-      <w:r>
-        <w:rPr>
-          <w:sz w:val="20"/>
-          <w:szCs w:val="19"/>
-        </w:rPr>
-        <w:t xml:space="preserve">concluded, that </w:t>
+        <w:t xml:space="preserve"> assumption for error frequency is, that if there was an average of one error on a sample size of 20 diseases, then there will likely be 5 errors on a sample size of 100 diseases</w:t>
+      </w:r>
+      <w:r>
+        <w:rPr>
+          <w:sz w:val="20"/>
+          <w:szCs w:val="19"/>
+        </w:rPr>
+        <w:t xml:space="preserve">. We concluded, that </w:t>
       </w:r>
       <w:r>
         <w:rPr>
@@ -5958,22 +6113,30 @@
           <w:sz w:val="20"/>
           <w:szCs w:val="19"/>
         </w:rPr>
-        <w:t xml:space="preserve"> that the application could probably be very useful to the farmers in developing countries who lack access to professional help and technology or even just textbook resources. </w:t>
+        <w:t xml:space="preserve"> that the application could probably be very useful to the farmers in developing countries who </w:t>
+      </w:r>
+      <w:r>
+        <w:rPr>
+          <w:sz w:val="20"/>
+          <w:szCs w:val="19"/>
+        </w:rPr>
+        <w:lastRenderedPageBreak/>
+        <w:t xml:space="preserve">lack access to professional help and technology or even just textbook resources. </w:t>
       </w:r>
     </w:p>
     <w:p>
       <w:pPr>
         <w:pStyle w:val="Heading3"/>
-      </w:pPr>
-      <w:r>
-        <w:lastRenderedPageBreak/>
-        <w:t xml:space="preserve">The </w:t>
-      </w:r>
-      <w:proofErr w:type="spellStart"/>
-      <w:r>
-        <w:t>Website</w:t>
-      </w:r>
-      <w:proofErr w:type="spellEnd"/>
+        <w:rPr>
+          <w:lang w:val="en-GB"/>
+        </w:rPr>
+      </w:pPr>
+      <w:r>
+        <w:rPr>
+          <w:lang w:val="en-GB"/>
+        </w:rPr>
+        <w:t>The Website</w:t>
+      </w:r>
     </w:p>
     <w:p>
       <w:pPr>
@@ -5991,7 +6154,7 @@
           <w:sz w:val="20"/>
           <w:szCs w:val="19"/>
         </w:rPr>
-        <w:t xml:space="preserve">The greatest unexpected complication when working with the website was the insertion of data into the database. While the data was provided entirely by the James Hutton Institute, the insertion proved difficult due to the creation of the symptom-based-decision-tree, which had to be created within the symptoms table of the database. This task was only accomplished after we laid out the different diseases and symptoms and created a physical decision tree after which we could model in the database. This will likely be a consistent problem for future additions to the database, as the website interface does not </w:t>
+        <w:t xml:space="preserve">The greatest unexpected complication when working with the website was the insertion of data into the database. While the data was provided entirely by the James Hutton Institute, the insertion proved difficult due to the creation of the symptom-based-decision-tree, which had to be created within the symptoms table of the database. This task was only accomplished after we laid out the different diseases and symptoms and created a physical decision tree after which we could model the database. This will likely be a consistent problem for future additions to the database, as the website interface does not </w:t>
       </w:r>
       <w:r>
         <w:rPr>
@@ -6095,15 +6258,15 @@
     <w:p>
       <w:pPr>
         <w:pStyle w:val="Heading3"/>
-      </w:pPr>
-      <w:r>
-        <w:t xml:space="preserve">Group </w:t>
-      </w:r>
-      <w:r>
-        <w:rPr>
-          <w:lang w:val="en-GB"/>
-        </w:rPr>
-        <w:t>Analysis</w:t>
+        <w:rPr>
+          <w:lang w:val="en-GB"/>
+        </w:rPr>
+      </w:pPr>
+      <w:r>
+        <w:rPr>
+          <w:lang w:val="en-GB"/>
+        </w:rPr>
+        <w:t>Group Analysis</w:t>
       </w:r>
     </w:p>
     <w:p>
@@ -6117,19 +6280,91 @@
         <w:rPr>
           <w:lang w:val="en-GB"/>
         </w:rPr>
-        <w:t xml:space="preserve">The group of four members worked collaboratively on almost all aspects of the project. The requirements and requirements evaluation phase were completed as a team, after which programming pairs were formed and tasks were allocated based on ability and </w:t>
-      </w:r>
-      <w:r>
-        <w:rPr>
-          <w:lang w:val="en-GB"/>
-        </w:rPr>
-        <w:t xml:space="preserve">availability. In order to facilitate task allocation, a sprint backlog [Appendix 6] was created and tasks were distributed accordingly. </w:t>
+        <w:t xml:space="preserve">The group of four members worked collaboratively on almost all aspects of the project. The requirements and requirements evaluation phase were completed as a team, after which programming pairs were formed and tasks were allocated based on ability and availability. In order to facilitate task allocation, a sprint backlog [Appendix 6] was created and tasks were distributed accordingly. </w:t>
       </w:r>
     </w:p>
     <w:p>
       <w:pPr>
         <w:ind w:firstLine="173"/>
         <w:rPr>
+          <w:lang w:val="en-GB"/>
+        </w:rPr>
+      </w:pPr>
+      <w:r>
+        <w:rPr>
+          <w:lang w:val="en-GB"/>
+        </w:rPr>
+        <w:t xml:space="preserve">The group attendance was excellent, and while </w:t>
+      </w:r>
+      <w:r>
+        <w:rPr>
+          <w:lang w:val="en-GB"/>
+        </w:rPr>
+        <w:t>a strict</w:t>
+      </w:r>
+      <w:r>
+        <w:rPr>
+          <w:lang w:val="en-GB"/>
+        </w:rPr>
+        <w:t xml:space="preserve"> daily attendance was neither necessary nor required, the attendance for the scrum meetings was spotless and</w:t>
+      </w:r>
+      <w:r>
+        <w:rPr>
+          <w:lang w:val="en-GB"/>
+        </w:rPr>
+        <w:t xml:space="preserve"> the meeting</w:t>
+      </w:r>
+      <w:r>
+        <w:rPr>
+          <w:lang w:val="en-GB"/>
+        </w:rPr>
+        <w:t>s</w:t>
+      </w:r>
+      <w:r>
+        <w:rPr>
+          <w:lang w:val="en-GB"/>
+        </w:rPr>
+        <w:t xml:space="preserve"> productive and concise. </w:t>
+      </w:r>
+      <w:r>
+        <w:rPr>
+          <w:lang w:val="en-GB"/>
+        </w:rPr>
+        <w:t>There was equal input from all members and queries were addressed instantly.</w:t>
+      </w:r>
+    </w:p>
+    <w:p>
+      <w:pPr>
+        <w:ind w:firstLine="173"/>
+        <w:rPr>
+          <w:lang w:val="en-GB"/>
+        </w:rPr>
+      </w:pPr>
+      <w:r>
+        <w:rPr>
+          <w:lang w:val="en-GB"/>
+        </w:rPr>
+        <w:t xml:space="preserve">Some effort was made throughout the first two weeks of the project, to establish contact to Chavez, the fifth group member. Professor John </w:t>
+      </w:r>
+      <w:proofErr w:type="spellStart"/>
+      <w:r>
+        <w:rPr>
+          <w:lang w:val="en-GB"/>
+        </w:rPr>
+        <w:t>Arnot</w:t>
+      </w:r>
+      <w:proofErr w:type="spellEnd"/>
+      <w:r>
+        <w:rPr>
+          <w:lang w:val="en-GB"/>
+        </w:rPr>
+        <w:t xml:space="preserve"> however discouraged further search and insisted we concentrate on the project rather than what could possibly be an allocation mistake. </w:t>
+      </w:r>
+    </w:p>
+    <w:p>
+      <w:pPr>
+        <w:ind w:firstLine="173"/>
+        <w:rPr>
           <w:color w:val="C00000"/>
           <w:lang w:val="en-GB"/>
         </w:rPr>
@@ -6145,8 +6380,15 @@
     <w:p>
       <w:pPr>
         <w:pStyle w:val="Heading3"/>
-      </w:pPr>
-      <w:r>
+        <w:rPr>
+          <w:lang w:val="en-GB"/>
+        </w:rPr>
+      </w:pPr>
+      <w:r>
+        <w:rPr>
+          <w:lang w:val="en-GB"/>
+        </w:rPr>
+        <w:lastRenderedPageBreak/>
         <w:t>Efficiency Analysis</w:t>
       </w:r>
     </w:p>
@@ -6166,7 +6408,37 @@
           <w:sz w:val="20"/>
           <w:szCs w:val="19"/>
         </w:rPr>
-        <w:t xml:space="preserve">The most basic efficiency feature is the use of a decision tree to enable the user to filter irrelevant diseases and pests leaving only a short list for the user to choose from. The relationship between the number of diseases and pests is logarithmic, therefore the number of menus and submenus will only increase slightly when the app is scaled to the </w:t>
+        <w:t xml:space="preserve">The most </w:t>
+      </w:r>
+      <w:r>
+        <w:rPr>
+          <w:sz w:val="20"/>
+          <w:szCs w:val="19"/>
+        </w:rPr>
+        <w:t>complex</w:t>
+      </w:r>
+      <w:r>
+        <w:rPr>
+          <w:sz w:val="20"/>
+          <w:szCs w:val="19"/>
+        </w:rPr>
+        <w:t xml:space="preserve"> efficiency feature </w:t>
+      </w:r>
+      <w:r>
+        <w:rPr>
+          <w:sz w:val="20"/>
+          <w:szCs w:val="19"/>
+        </w:rPr>
+        <w:t xml:space="preserve">within the product </w:t>
+      </w:r>
+      <w:bookmarkStart w:id="0" w:name="_GoBack"/>
+      <w:bookmarkEnd w:id="0"/>
+      <w:r>
+        <w:rPr>
+          <w:sz w:val="20"/>
+          <w:szCs w:val="19"/>
+        </w:rPr>
+        <w:t xml:space="preserve">is the use of a decision tree to enable the user to filter irrelevant diseases and pests leaving only a short list for the user to choose from. The relationship between the number of diseases and pests is logarithmic, therefore the number of menus and submenus will only increase slightly when the app is scaled to the </w:t>
       </w:r>
       <w:r>
         <w:rPr>
@@ -6199,15 +6471,7 @@
           <w:szCs w:val="19"/>
         </w:rPr>
         <w:tab/>
-        <w:t xml:space="preserve">The problem with the application updates was a lot more challenging to solve. The basic solution would have been to publish an update for the application and prompt the user to download the entire application at once and reinstall it. This would have meant to download a potential amount of ~600 images which, even at reduced size, would have meant high </w:t>
-      </w:r>
-      <w:r>
-        <w:rPr>
-          <w:sz w:val="20"/>
-          <w:szCs w:val="19"/>
-        </w:rPr>
-        <w:lastRenderedPageBreak/>
-        <w:t xml:space="preserve">traffic volumes and long waiting times for people without </w:t>
+        <w:t xml:space="preserve">The problem with the application updates was a lot more challenging to solve. The basic solution would have been to publish an update for the application and prompt the user to download the entire application at once and reinstall it. This would have meant to download a potential amount of ~600 images which, even at reduced size, would have meant high traffic volumes and long waiting times for people without </w:t>
       </w:r>
       <w:r>
         <w:rPr>
@@ -6467,7 +6731,15 @@
           <w:sz w:val="20"/>
           <w:szCs w:val="19"/>
         </w:rPr>
-        <w:t xml:space="preserve"> opposed to single individuals or a single leader. All tasks were successfully distributed among the members and through the use of daily scrum meetings [Appendix 4: Meetings Minutes] and a comprehensive sprint backlog [Appendix 6], it was always clear what members were working on and what the next step in the project was. The greatest lesson learned for all members of the group was, that with a thorough group management, based on group member abilities, a project as large as this one can be broken into manageable pieces. </w:t>
+        <w:t xml:space="preserve"> opposed to single individuals or a single leader. All tasks were successfully distributed among the members and through the use of daily scrum meetings [Appendix 4: Meetings Minutes] and a comprehensive sprint backlog [Appendix 6], it was always clear what members were working on and what the next step in the project was. The greatest lesson learned for all members of the group was, that with a thorough group management, based on group member </w:t>
+      </w:r>
+      <w:r>
+        <w:rPr>
+          <w:sz w:val="20"/>
+          <w:szCs w:val="19"/>
+        </w:rPr>
+        <w:lastRenderedPageBreak/>
+        <w:t xml:space="preserve">abilities, a project as large as this one can be broken into manageable pieces. </w:t>
       </w:r>
     </w:p>
     <w:p>
@@ -6558,50 +6830,33 @@
         <w:rPr>
           <w:lang w:val="en-GB"/>
         </w:rPr>
-        <w:t>Institu</w:t>
-      </w:r>
-      <w:r>
-        <w:rPr>
-          <w:lang w:val="en-GB"/>
-        </w:rPr>
-        <w:t>te</w:t>
-      </w:r>
-      <w:r>
-        <w:rPr>
-          <w:lang w:val="en-GB"/>
-        </w:rPr>
-        <w:t xml:space="preserve">, and Prof. </w:t>
-      </w:r>
-      <w:r>
-        <w:rPr>
-          <w:lang w:val="en-GB"/>
-        </w:rPr>
-        <w:t xml:space="preserve">Lesley </w:t>
-      </w:r>
-      <w:r>
-        <w:rPr>
-          <w:lang w:val="en-GB"/>
-        </w:rPr>
-        <w:t>Torrance</w:t>
-      </w:r>
-      <w:r>
-        <w:rPr>
-          <w:lang w:val="en-GB"/>
-        </w:rPr>
-        <w:t xml:space="preserve"> </w:t>
-      </w:r>
-      <w:r>
-        <w:rPr>
-          <w:lang w:val="en-GB"/>
-        </w:rPr>
-        <w:t xml:space="preserve">for the Images and Information </w:t>
-      </w:r>
-      <w:r>
-        <w:rPr>
-          <w:lang w:val="en-GB"/>
-        </w:rPr>
-        <w:lastRenderedPageBreak/>
-        <w:t>provided as well as the instant feedback received during the development process.</w:t>
+        <w:t>Institute</w:t>
+      </w:r>
+      <w:r>
+        <w:rPr>
+          <w:lang w:val="en-GB"/>
+        </w:rPr>
+        <w:t xml:space="preserve">, and </w:t>
+      </w:r>
+      <w:proofErr w:type="spellStart"/>
+      <w:r>
+        <w:rPr>
+          <w:lang w:val="en-GB"/>
+        </w:rPr>
+        <w:t>Prof.</w:t>
+      </w:r>
+      <w:proofErr w:type="spellEnd"/>
+      <w:r>
+        <w:rPr>
+          <w:lang w:val="en-GB"/>
+        </w:rPr>
+        <w:t xml:space="preserve"> Lesley Torrance </w:t>
+      </w:r>
+      <w:r>
+        <w:rPr>
+          <w:lang w:val="en-GB"/>
+        </w:rPr>
+        <w:t>for the Images and Information provided as well as the instant feedback received during the development process.</w:t>
       </w:r>
     </w:p>
     <w:p>
@@ -6626,14 +6881,21 @@
       <w:pPr>
         <w:widowControl w:val="0"/>
         <w:spacing w:after="120"/>
+        <w:rPr>
+          <w:lang w:val="en-GB"/>
+        </w:rPr>
       </w:pPr>
       <w:r>
         <w:rPr>
           <w:color w:val="000000"/>
+          <w:lang w:val="en-GB"/>
         </w:rPr>
         <w:t>[1]</w:t>
       </w:r>
       <w:r>
+        <w:rPr>
+          <w:lang w:val="en-GB"/>
+        </w:rPr>
         <w:t xml:space="preserve"> "International Year of the Potato 2008 – The potato" (PDF). United Nations Food and Agricultural Organisation. 2009. Retrieved 26 October 2011. </w:t>
       </w:r>
     </w:p>
@@ -6643,31 +6905,29 @@
         <w:spacing w:after="120"/>
         <w:rPr>
           <w:color w:val="000000"/>
+          <w:lang w:val="en-GB"/>
         </w:rPr>
       </w:pPr>
       <w:r>
         <w:rPr>
           <w:color w:val="000000"/>
+          <w:lang w:val="en-GB"/>
         </w:rPr>
         <w:t>[</w:t>
       </w:r>
       <w:r>
         <w:rPr>
           <w:color w:val="000000"/>
+          <w:lang w:val="en-GB"/>
         </w:rPr>
         <w:t>2</w:t>
       </w:r>
       <w:r>
         <w:rPr>
           <w:color w:val="000000"/>
-        </w:rPr>
-        <w:t xml:space="preserve">] </w:t>
-      </w:r>
-      <w:r>
-        <w:rPr>
-          <w:color w:val="000000"/>
-        </w:rPr>
-        <w:t>Gavin, Philip. "Irish Potato Famine." The History Place, 12 June 2000. Web. 23 Sept. 2014.</w:t>
+          <w:lang w:val="en-GB"/>
+        </w:rPr>
+        <w:t>] Gavin, Philip. "Irish Potato Famine." The History Place, 12 June 2000. Web. 23 Sept. 2014.</w:t>
       </w:r>
     </w:p>
     <w:p>
@@ -6704,6 +6964,7 @@
       <w:r>
         <w:rPr>
           <w:color w:val="000000"/>
+          <w:lang w:val="en-GB"/>
         </w:rPr>
         <w:t>International Plant Nutrition Institute Apps.</w:t>
       </w:r>
@@ -6711,6 +6972,7 @@
         <w:rPr>
           <w:rStyle w:val="apple-converted-space"/>
           <w:color w:val="000000"/>
+          <w:lang w:val="en-GB"/>
         </w:rPr>
         <w:t> </w:t>
       </w:r>
@@ -6719,12 +6981,14 @@
           <w:i/>
           <w:iCs/>
           <w:color w:val="000000"/>
+          <w:lang w:val="en-GB"/>
         </w:rPr>
         <w:t>Crop Nutrient Deficiency Photo Library App</w:t>
       </w:r>
       <w:r>
         <w:rPr>
           <w:color w:val="000000"/>
+          <w:lang w:val="en-GB"/>
         </w:rPr>
         <w:t>. Computer software.</w:t>
       </w:r>
@@ -6732,6 +6996,7 @@
         <w:rPr>
           <w:rStyle w:val="apple-converted-space"/>
           <w:color w:val="000000"/>
+          <w:lang w:val="en-GB"/>
         </w:rPr>
         <w:t> </w:t>
       </w:r>
@@ -6740,14 +7005,32 @@
           <w:i/>
           <w:iCs/>
           <w:color w:val="000000"/>
+          <w:lang w:val="en-GB"/>
         </w:rPr>
         <w:t>Crop Nutrient Deficiency Photo Library</w:t>
       </w:r>
       <w:r>
         <w:rPr>
           <w:color w:val="000000"/>
-        </w:rPr>
-        <w:t>. Vers. 1.1. International Plant Nutrition Institute, 9 July 2012. Web. 22 Sept. 2014.</w:t>
+          <w:lang w:val="en-GB"/>
+        </w:rPr>
+        <w:t xml:space="preserve">. </w:t>
+      </w:r>
+      <w:proofErr w:type="spellStart"/>
+      <w:r>
+        <w:rPr>
+          <w:color w:val="000000"/>
+          <w:lang w:val="en-GB"/>
+        </w:rPr>
+        <w:t>Vers</w:t>
+      </w:r>
+      <w:proofErr w:type="spellEnd"/>
+      <w:r>
+        <w:rPr>
+          <w:color w:val="000000"/>
+          <w:lang w:val="en-GB"/>
+        </w:rPr>
+        <w:t>. 1.1. International Plant Nutrition Institute, 9 July 2012. Web. 22 Sept. 2014.</w:t>
       </w:r>
     </w:p>
     <w:p>
@@ -6781,6 +7064,7 @@
       <w:r>
         <w:rPr>
           <w:color w:val="000000"/>
+          <w:lang w:val="en-GB"/>
         </w:rPr>
         <w:t>Tsror, Leah.</w:t>
       </w:r>
@@ -6788,6 +7072,7 @@
         <w:rPr>
           <w:rStyle w:val="apple-converted-space"/>
           <w:color w:val="000000"/>
+          <w:lang w:val="en-GB"/>
         </w:rPr>
         <w:t> </w:t>
       </w:r>
@@ -6796,12 +7081,14 @@
           <w:i/>
           <w:iCs/>
           <w:color w:val="000000"/>
+          <w:lang w:val="en-GB"/>
         </w:rPr>
         <w:t>Potato Pests</w:t>
       </w:r>
       <w:r>
         <w:rPr>
           <w:color w:val="000000"/>
+          <w:lang w:val="en-GB"/>
         </w:rPr>
         <w:t>. Computer software.</w:t>
       </w:r>
@@ -6809,6 +7096,7 @@
         <w:rPr>
           <w:rStyle w:val="apple-converted-space"/>
           <w:color w:val="000000"/>
+          <w:lang w:val="en-GB"/>
         </w:rPr>
         <w:t> </w:t>
       </w:r>
@@ -6817,14 +7105,48 @@
           <w:i/>
           <w:iCs/>
           <w:color w:val="000000"/>
+          <w:lang w:val="en-GB"/>
         </w:rPr>
         <w:t>Leah Tsror, Ph.D. - ARO</w:t>
       </w:r>
       <w:r>
         <w:rPr>
           <w:color w:val="000000"/>
-        </w:rPr>
-        <w:t>. Vers. 1.1. Apple / ITunes, n.d. Web. 17 Aug. 2012.</w:t>
+          <w:lang w:val="en-GB"/>
+        </w:rPr>
+        <w:t xml:space="preserve">. </w:t>
+      </w:r>
+      <w:proofErr w:type="spellStart"/>
+      <w:r>
+        <w:rPr>
+          <w:color w:val="000000"/>
+          <w:lang w:val="en-GB"/>
+        </w:rPr>
+        <w:t>Vers</w:t>
+      </w:r>
+      <w:proofErr w:type="spellEnd"/>
+      <w:r>
+        <w:rPr>
+          <w:color w:val="000000"/>
+          <w:lang w:val="en-GB"/>
+        </w:rPr>
+        <w:t xml:space="preserve">. 1.1. Apple / ITunes, </w:t>
+      </w:r>
+      <w:proofErr w:type="spellStart"/>
+      <w:r>
+        <w:rPr>
+          <w:color w:val="000000"/>
+          <w:lang w:val="en-GB"/>
+        </w:rPr>
+        <w:t>n.d.</w:t>
+      </w:r>
+      <w:proofErr w:type="spellEnd"/>
+      <w:r>
+        <w:rPr>
+          <w:color w:val="000000"/>
+          <w:lang w:val="en-GB"/>
+        </w:rPr>
+        <w:t xml:space="preserve"> Web. 17 Aug. 2012.</w:t>
       </w:r>
     </w:p>
     <w:p>
@@ -7023,29 +7345,21 @@
         </w:rPr>
         <w:t xml:space="preserve">Sprint Backlog </w:t>
       </w:r>
-    </w:p>
-    <w:p>
-      <w:pPr>
-        <w:pStyle w:val="ListParagraph"/>
-        <w:widowControl w:val="0"/>
-        <w:numPr>
-          <w:ilvl w:val="0"/>
-          <w:numId w:val="41"/>
-        </w:numPr>
-        <w:spacing w:after="120"/>
+      <w:r>
         <w:rPr>
           <w:bCs/>
           <w:szCs w:val="19"/>
           <w:lang w:val="en-GB"/>
         </w:rPr>
-      </w:pPr>
+        <w:t>+</w:t>
+      </w:r>
       <w:r>
         <w:rPr>
           <w:bCs/>
           <w:szCs w:val="19"/>
           <w:lang w:val="en-GB"/>
         </w:rPr>
-        <w:t xml:space="preserve">Sprint </w:t>
+        <w:t xml:space="preserve"> </w:t>
       </w:r>
       <w:proofErr w:type="spellStart"/>
       <w:r>
@@ -7177,7 +7491,7 @@
         <w:rStyle w:val="PageNumber"/>
         <w:noProof/>
       </w:rPr>
-      <w:t>8</w:t>
+      <w:t>9</w:t>
     </w:r>
     <w:r>
       <w:rPr>

</xml_diff>